<commit_message>
Add score_calc.py, test_interface.py - Test adding papers - successfully
</commit_message>
<xml_diff>
--- a/Forms/Form_to_fill_tpl.docx
+++ b/Forms/Form_to_fill_tpl.docx
@@ -1336,15 +1336,7 @@
                 <w:szCs w:val="20"/>
                 <w:lang w:val="en-US"/>
               </w:rPr>
-              <w:t>paper_item.</w:t>
-            </w:r>
-            <w:r>
-              <w:rPr>
-                <w:sz w:val="20"/>
-                <w:szCs w:val="20"/>
-                <w:lang w:val="en-US"/>
-              </w:rPr>
-              <w:t>journal</w:t>
+              <w:t>paper_item.journal</w:t>
             </w:r>
             <w:proofErr w:type="spellEnd"/>
             <w:r>
@@ -1394,15 +1386,7 @@
                 <w:szCs w:val="20"/>
                 <w:lang w:val="en-US"/>
               </w:rPr>
-              <w:t>paper_item.</w:t>
-            </w:r>
-            <w:r>
-              <w:rPr>
-                <w:sz w:val="20"/>
-                <w:szCs w:val="20"/>
-                <w:lang w:val="en-US"/>
-              </w:rPr>
-              <w:t>coauthors</w:t>
+              <w:t>paper_item.coauthors</w:t>
             </w:r>
             <w:proofErr w:type="spellEnd"/>
             <w:r>
@@ -1452,15 +1436,7 @@
                 <w:szCs w:val="20"/>
                 <w:lang w:val="en-US"/>
               </w:rPr>
-              <w:t>paper_item.</w:t>
-            </w:r>
-            <w:r>
-              <w:rPr>
-                <w:sz w:val="20"/>
-                <w:szCs w:val="20"/>
-                <w:lang w:val="en-US"/>
-              </w:rPr>
-              <w:t>year</w:t>
+              <w:t>paper_item.year</w:t>
             </w:r>
             <w:proofErr w:type="spellEnd"/>
             <w:r>
@@ -1510,15 +1486,7 @@
                 <w:szCs w:val="20"/>
                 <w:lang w:val="en-US"/>
               </w:rPr>
-              <w:t>paper_item.</w:t>
-            </w:r>
-            <w:r>
-              <w:rPr>
-                <w:sz w:val="20"/>
-                <w:szCs w:val="20"/>
-                <w:lang w:val="en-US"/>
-              </w:rPr>
-              <w:t>publish</w:t>
+              <w:t>paper_item.publish</w:t>
             </w:r>
             <w:proofErr w:type="spellEnd"/>
             <w:r>
@@ -1568,15 +1536,7 @@
                 <w:szCs w:val="20"/>
                 <w:lang w:val="en-US"/>
               </w:rPr>
-              <w:t>paper_item.</w:t>
-            </w:r>
-            <w:r>
-              <w:rPr>
-                <w:sz w:val="20"/>
-                <w:szCs w:val="20"/>
-                <w:lang w:val="en-US"/>
-              </w:rPr>
-              <w:t>pp</w:t>
+              <w:t>paper_item.pp</w:t>
             </w:r>
             <w:proofErr w:type="spellEnd"/>
             <w:r>
@@ -1626,15 +1586,7 @@
                 <w:szCs w:val="20"/>
                 <w:lang w:val="en-US"/>
               </w:rPr>
-              <w:t>paper_item.</w:t>
-            </w:r>
-            <w:r>
-              <w:rPr>
-                <w:sz w:val="20"/>
-                <w:szCs w:val="20"/>
-                <w:lang w:val="en-US"/>
-              </w:rPr>
-              <w:t>volume</w:t>
+              <w:t>paper_item.volume</w:t>
             </w:r>
             <w:proofErr w:type="spellEnd"/>
             <w:r>
@@ -1684,15 +1636,7 @@
                 <w:szCs w:val="20"/>
                 <w:lang w:val="en-US"/>
               </w:rPr>
-              <w:t>paper_item.</w:t>
-            </w:r>
-            <w:r>
-              <w:rPr>
-                <w:sz w:val="20"/>
-                <w:szCs w:val="20"/>
-                <w:lang w:val="en-US"/>
-              </w:rPr>
-              <w:t>score</w:t>
+              <w:t>paper_item.score</w:t>
             </w:r>
             <w:proofErr w:type="spellEnd"/>
             <w:r>
@@ -2194,6 +2138,37 @@
                 <w:lang w:val="en-US"/>
               </w:rPr>
             </w:pPr>
+            <w:r>
+              <w:rPr>
+                <w:b/>
+                <w:sz w:val="20"/>
+                <w:szCs w:val="20"/>
+                <w:lang w:val="en-US"/>
+              </w:rPr>
+              <w:t>{{</w:t>
+            </w:r>
+            <w:bookmarkStart w:id="0" w:name="_GoBack"/>
+            <w:proofErr w:type="spellStart"/>
+            <w:r>
+              <w:rPr>
+                <w:b/>
+                <w:sz w:val="20"/>
+                <w:szCs w:val="20"/>
+                <w:lang w:val="en-US"/>
+              </w:rPr>
+              <w:t>paper_scores</w:t>
+            </w:r>
+            <w:bookmarkEnd w:id="0"/>
+            <w:proofErr w:type="spellEnd"/>
+            <w:r>
+              <w:rPr>
+                <w:b/>
+                <w:sz w:val="20"/>
+                <w:szCs w:val="20"/>
+                <w:lang w:val="en-US"/>
+              </w:rPr>
+              <w:t>}}</w:t>
+            </w:r>
           </w:p>
         </w:tc>
       </w:tr>
@@ -2647,14 +2622,7 @@
                 <w:bCs/>
                 <w:lang w:val="en-US"/>
               </w:rPr>
-              <w:t>monographs</w:t>
-            </w:r>
-            <w:r>
-              <w:rPr>
-                <w:bCs/>
-                <w:lang w:val="en-US"/>
-              </w:rPr>
-              <w:t>_</w:t>
+              <w:t>monographs_</w:t>
             </w:r>
             <w:r>
               <w:rPr>
@@ -2706,6 +2674,7 @@
               <w:rPr>
                 <w:lang w:val="en-US"/>
               </w:rPr>
+              <w:lastRenderedPageBreak/>
               <w:t>{{</w:t>
             </w:r>
             <w:proofErr w:type="spellStart"/>
@@ -2762,13 +2731,7 @@
               <w:rPr>
                 <w:lang w:val="en-US"/>
               </w:rPr>
-              <w:t>monograph</w:t>
-            </w:r>
-            <w:r>
-              <w:rPr>
-                <w:lang w:val="en-US"/>
-              </w:rPr>
-              <w:t>_item.coauthors</w:t>
+              <w:t>monograph_item.coauthors</w:t>
             </w:r>
             <w:proofErr w:type="spellEnd"/>
             <w:r>
@@ -2810,14 +2773,7 @@
               <w:rPr>
                 <w:lang w:val="en-US"/>
               </w:rPr>
-              <w:t>monograph_it</w:t>
-            </w:r>
-            <w:r>
-              <w:rPr>
-                <w:lang w:val="en-US"/>
-              </w:rPr>
-              <w:lastRenderedPageBreak/>
-              <w:t>em.</w:t>
+              <w:t>monograph_item.</w:t>
             </w:r>
             <w:r>
               <w:rPr>
@@ -2858,11 +2814,8 @@
               <w:rPr>
                 <w:lang w:val="en-US"/>
               </w:rPr>
-              <w:lastRenderedPageBreak/>
               <w:t>{</w:t>
             </w:r>
-            <w:bookmarkStart w:id="0" w:name="_GoBack"/>
-            <w:bookmarkEnd w:id="0"/>
             <w:r>
               <w:rPr>
                 <w:lang w:val="en-US"/>
@@ -2874,14 +2827,7 @@
               <w:rPr>
                 <w:lang w:val="en-US"/>
               </w:rPr>
-              <w:t>monograph</w:t>
-            </w:r>
-            <w:r>
-              <w:rPr>
-                <w:lang w:val="en-US"/>
-              </w:rPr>
-              <w:lastRenderedPageBreak/>
-              <w:t>_item.year</w:t>
+              <w:t>monograph_item.year</w:t>
             </w:r>
             <w:proofErr w:type="spellEnd"/>
             <w:r>
@@ -2916,7 +2862,6 @@
               <w:rPr>
                 <w:lang w:val="en-US"/>
               </w:rPr>
-              <w:lastRenderedPageBreak/>
               <w:t>{{</w:t>
             </w:r>
             <w:proofErr w:type="spellStart"/>
@@ -2931,7 +2876,6 @@
               <w:rPr>
                 <w:lang w:val="en-US"/>
               </w:rPr>
-              <w:lastRenderedPageBreak/>
               <w:t>_item.publish</w:t>
             </w:r>
             <w:proofErr w:type="spellEnd"/>
@@ -2967,7 +2911,6 @@
               <w:rPr>
                 <w:lang w:val="en-US"/>
               </w:rPr>
-              <w:lastRenderedPageBreak/>
               <w:t>{{</w:t>
             </w:r>
             <w:proofErr w:type="spellStart"/>
@@ -2976,15 +2919,7 @@
                 <w:bCs/>
                 <w:lang w:val="en-US"/>
               </w:rPr>
-              <w:t>mono</w:t>
-            </w:r>
-            <w:r>
-              <w:rPr>
-                <w:bCs/>
-                <w:lang w:val="en-US"/>
-              </w:rPr>
-              <w:lastRenderedPageBreak/>
-              <w:t>graph</w:t>
+              <w:t>monograph</w:t>
             </w:r>
             <w:r>
               <w:rPr>
@@ -3025,7 +2960,6 @@
               <w:rPr>
                 <w:lang w:val="en-US"/>
               </w:rPr>
-              <w:lastRenderedPageBreak/>
               <w:t>{{</w:t>
             </w:r>
             <w:proofErr w:type="spellStart"/>
@@ -3040,14 +2974,7 @@
               <w:rPr>
                 <w:lang w:val="en-US"/>
               </w:rPr>
-              <w:t>_item.</w:t>
-            </w:r>
-            <w:r>
-              <w:rPr>
-                <w:lang w:val="en-US"/>
-              </w:rPr>
-              <w:lastRenderedPageBreak/>
-              <w:t>volume</w:t>
+              <w:t>_item.volume</w:t>
             </w:r>
             <w:proofErr w:type="spellEnd"/>
             <w:r>
@@ -3082,7 +3009,6 @@
               <w:rPr>
                 <w:lang w:val="en-US"/>
               </w:rPr>
-              <w:lastRenderedPageBreak/>
               <w:t>{{</w:t>
             </w:r>
             <w:proofErr w:type="spellStart"/>
@@ -3097,14 +3023,7 @@
               <w:rPr>
                 <w:lang w:val="en-US"/>
               </w:rPr>
-              <w:t>_it</w:t>
-            </w:r>
-            <w:r>
-              <w:rPr>
-                <w:lang w:val="en-US"/>
-              </w:rPr>
-              <w:lastRenderedPageBreak/>
-              <w:t>em.score</w:t>
+              <w:t>_item.score</w:t>
             </w:r>
             <w:proofErr w:type="spellEnd"/>
             <w:r>
@@ -3151,7 +3070,6 @@
                 <w:bCs/>
                 <w:lang w:val="en-US"/>
               </w:rPr>
-              <w:lastRenderedPageBreak/>
               <w:t>{%</w:t>
             </w:r>
             <w:proofErr w:type="spellStart"/>
@@ -3867,117 +3785,8 @@
         </w:trPr>
         <w:tc>
           <w:tcPr>
-            <w:tcW w:w="4607" w:type="dxa"/>
-            <w:gridSpan w:val="9"/>
-            <w:tcBorders>
-              <w:top w:val="nil"/>
-              <w:left w:val="single" w:sz="4" w:space="0" w:color="000000"/>
-              <w:bottom w:val="single" w:sz="4" w:space="0" w:color="000000"/>
-              <w:right w:val="nil"/>
-            </w:tcBorders>
-            <w:shd w:val="clear" w:color="auto" w:fill="FFFFFF"/>
-          </w:tcPr>
-          <w:p>
-            <w:pPr>
-              <w:snapToGrid w:val="0"/>
-              <w:rPr>
-                <w:sz w:val="20"/>
-                <w:szCs w:val="20"/>
-              </w:rPr>
-            </w:pPr>
-          </w:p>
-        </w:tc>
-        <w:tc>
-          <w:tcPr>
-            <w:tcW w:w="1063" w:type="dxa"/>
-            <w:tcBorders>
-              <w:top w:val="nil"/>
-              <w:left w:val="single" w:sz="4" w:space="0" w:color="000000"/>
-              <w:bottom w:val="single" w:sz="4" w:space="0" w:color="000000"/>
-              <w:right w:val="nil"/>
-            </w:tcBorders>
-            <w:shd w:val="clear" w:color="auto" w:fill="FFFFFF"/>
-          </w:tcPr>
-          <w:p>
-            <w:pPr>
-              <w:snapToGrid w:val="0"/>
-              <w:rPr>
-                <w:sz w:val="20"/>
-                <w:szCs w:val="20"/>
-              </w:rPr>
-            </w:pPr>
-          </w:p>
-        </w:tc>
-        <w:tc>
-          <w:tcPr>
-            <w:tcW w:w="1983" w:type="dxa"/>
-            <w:gridSpan w:val="2"/>
-            <w:tcBorders>
-              <w:top w:val="nil"/>
-              <w:left w:val="single" w:sz="4" w:space="0" w:color="000000"/>
-              <w:bottom w:val="single" w:sz="4" w:space="0" w:color="000000"/>
-              <w:right w:val="nil"/>
-            </w:tcBorders>
-            <w:shd w:val="clear" w:color="auto" w:fill="FFFFFF"/>
-          </w:tcPr>
-          <w:p>
-            <w:pPr>
-              <w:snapToGrid w:val="0"/>
-              <w:rPr>
-                <w:sz w:val="20"/>
-                <w:szCs w:val="20"/>
-              </w:rPr>
-            </w:pPr>
-          </w:p>
-        </w:tc>
-        <w:tc>
-          <w:tcPr>
-            <w:tcW w:w="4320" w:type="dxa"/>
-            <w:gridSpan w:val="9"/>
-            <w:tcBorders>
-              <w:top w:val="nil"/>
-              <w:left w:val="single" w:sz="4" w:space="0" w:color="000000"/>
-              <w:bottom w:val="single" w:sz="4" w:space="0" w:color="000000"/>
-              <w:right w:val="nil"/>
-            </w:tcBorders>
-            <w:shd w:val="clear" w:color="auto" w:fill="FFFFFF"/>
-          </w:tcPr>
-          <w:p>
-            <w:pPr>
-              <w:snapToGrid w:val="0"/>
-              <w:rPr>
-                <w:sz w:val="20"/>
-                <w:szCs w:val="20"/>
-              </w:rPr>
-            </w:pPr>
-          </w:p>
-        </w:tc>
-        <w:tc>
-          <w:tcPr>
-            <w:tcW w:w="2486" w:type="dxa"/>
-            <w:gridSpan w:val="10"/>
-            <w:tcBorders>
-              <w:top w:val="nil"/>
-              <w:left w:val="single" w:sz="4" w:space="0" w:color="000000"/>
-              <w:bottom w:val="single" w:sz="4" w:space="0" w:color="000000"/>
-              <w:right w:val="nil"/>
-            </w:tcBorders>
-            <w:shd w:val="clear" w:color="auto" w:fill="FFFFFF"/>
-          </w:tcPr>
-          <w:p>
-            <w:pPr>
-              <w:snapToGrid w:val="0"/>
-              <w:rPr>
-                <w:sz w:val="20"/>
-                <w:szCs w:val="20"/>
-              </w:rPr>
-            </w:pPr>
-          </w:p>
-        </w:tc>
-        <w:tc>
-          <w:tcPr>
-            <w:tcW w:w="775" w:type="dxa"/>
-            <w:gridSpan w:val="2"/>
+            <w:tcW w:w="15234" w:type="dxa"/>
+            <w:gridSpan w:val="33"/>
             <w:tcBorders>
               <w:top w:val="nil"/>
               <w:left w:val="single" w:sz="4" w:space="0" w:color="000000"/>
@@ -3991,10 +3800,88 @@
               <w:snapToGrid w:val="0"/>
               <w:rPr>
                 <w:b/>
-                <w:sz w:val="20"/>
-                <w:szCs w:val="20"/>
-              </w:rPr>
-            </w:pPr>
+                <w:bCs/>
+                <w:sz w:val="20"/>
+                <w:szCs w:val="20"/>
+                <w:lang w:val="en-US"/>
+              </w:rPr>
+            </w:pPr>
+            <w:r>
+              <w:rPr>
+                <w:bCs/>
+                <w:lang w:val="en-US"/>
+              </w:rPr>
+              <w:t>{%</w:t>
+            </w:r>
+            <w:proofErr w:type="spellStart"/>
+            <w:r>
+              <w:rPr>
+                <w:bCs/>
+                <w:lang w:val="en-US"/>
+              </w:rPr>
+              <w:t>tr</w:t>
+            </w:r>
+            <w:proofErr w:type="spellEnd"/>
+            <w:r>
+              <w:rPr>
+                <w:bCs/>
+                <w:lang w:val="en-US"/>
+              </w:rPr>
+              <w:t xml:space="preserve"> for </w:t>
+            </w:r>
+            <w:proofErr w:type="spellStart"/>
+            <w:r>
+              <w:rPr>
+                <w:bCs/>
+                <w:lang w:val="en-US"/>
+              </w:rPr>
+              <w:t>conf</w:t>
+            </w:r>
+            <w:r>
+              <w:rPr>
+                <w:bCs/>
+                <w:lang w:val="en-US"/>
+              </w:rPr>
+              <w:t>_item</w:t>
+            </w:r>
+            <w:proofErr w:type="spellEnd"/>
+            <w:r>
+              <w:rPr>
+                <w:bCs/>
+                <w:lang w:val="en-US"/>
+              </w:rPr>
+              <w:t xml:space="preserve"> in </w:t>
+            </w:r>
+            <w:proofErr w:type="spellStart"/>
+            <w:r>
+              <w:rPr>
+                <w:bCs/>
+                <w:lang w:val="en-US"/>
+              </w:rPr>
+              <w:t>conf</w:t>
+            </w:r>
+            <w:r>
+              <w:rPr>
+                <w:bCs/>
+                <w:lang w:val="en-US"/>
+              </w:rPr>
+              <w:t>_</w:t>
+            </w:r>
+            <w:r>
+              <w:rPr>
+                <w:bCs/>
+                <w:lang w:val="en-US"/>
+              </w:rPr>
+              <w:t>tbl_contents</w:t>
+            </w:r>
+            <w:proofErr w:type="spellEnd"/>
+            <w:r>
+              <w:rPr>
+                <w:bCs/>
+                <w:lang w:val="en-US"/>
+              </w:rPr>
+              <w:t xml:space="preserve"> %}</w:t>
+            </w:r>
           </w:p>
         </w:tc>
       </w:tr>
@@ -4021,8 +3908,36 @@
               <w:rPr>
                 <w:sz w:val="20"/>
                 <w:szCs w:val="20"/>
-              </w:rPr>
-            </w:pPr>
+                <w:lang w:val="en-US"/>
+              </w:rPr>
+            </w:pPr>
+            <w:r>
+              <w:rPr>
+                <w:lang w:val="en-US"/>
+              </w:rPr>
+              <w:t>{{</w:t>
+            </w:r>
+            <w:proofErr w:type="spellStart"/>
+            <w:r>
+              <w:rPr>
+                <w:bCs/>
+                <w:lang w:val="en-US"/>
+              </w:rPr>
+              <w:t>conf</w:t>
+            </w:r>
+            <w:r>
+              <w:rPr>
+                <w:lang w:val="en-US"/>
+              </w:rPr>
+              <w:t>_item.label</w:t>
+            </w:r>
+            <w:proofErr w:type="spellEnd"/>
+            <w:r>
+              <w:rPr>
+                <w:lang w:val="en-US"/>
+              </w:rPr>
+              <w:t>}}</w:t>
+            </w:r>
           </w:p>
         </w:tc>
         <w:tc>
@@ -4042,8 +3957,42 @@
               <w:rPr>
                 <w:sz w:val="20"/>
                 <w:szCs w:val="20"/>
-              </w:rPr>
-            </w:pPr>
+                <w:lang w:val="en-US"/>
+              </w:rPr>
+            </w:pPr>
+            <w:r>
+              <w:rPr>
+                <w:lang w:val="en-US"/>
+              </w:rPr>
+              <w:t>{{</w:t>
+            </w:r>
+            <w:proofErr w:type="spellStart"/>
+            <w:r>
+              <w:rPr>
+                <w:bCs/>
+                <w:lang w:val="en-US"/>
+              </w:rPr>
+              <w:t>conf</w:t>
+            </w:r>
+            <w:r>
+              <w:rPr>
+                <w:lang w:val="en-US"/>
+              </w:rPr>
+              <w:t>_item.</w:t>
+            </w:r>
+            <w:r>
+              <w:rPr>
+                <w:lang w:val="en-US"/>
+              </w:rPr>
+              <w:t>authors</w:t>
+            </w:r>
+            <w:proofErr w:type="spellEnd"/>
+            <w:r>
+              <w:rPr>
+                <w:lang w:val="en-US"/>
+              </w:rPr>
+              <w:t>}}</w:t>
+            </w:r>
           </w:p>
         </w:tc>
         <w:tc>
@@ -4064,8 +4013,42 @@
               <w:rPr>
                 <w:sz w:val="20"/>
                 <w:szCs w:val="20"/>
-              </w:rPr>
-            </w:pPr>
+                <w:lang w:val="en-US"/>
+              </w:rPr>
+            </w:pPr>
+            <w:r>
+              <w:rPr>
+                <w:lang w:val="en-US"/>
+              </w:rPr>
+              <w:t>{{</w:t>
+            </w:r>
+            <w:proofErr w:type="spellStart"/>
+            <w:r>
+              <w:rPr>
+                <w:bCs/>
+                <w:lang w:val="en-US"/>
+              </w:rPr>
+              <w:t>conf</w:t>
+            </w:r>
+            <w:r>
+              <w:rPr>
+                <w:lang w:val="en-US"/>
+              </w:rPr>
+              <w:t>_item.</w:t>
+            </w:r>
+            <w:r>
+              <w:rPr>
+                <w:lang w:val="en-US"/>
+              </w:rPr>
+              <w:t>conf_status</w:t>
+            </w:r>
+            <w:proofErr w:type="spellEnd"/>
+            <w:r>
+              <w:rPr>
+                <w:lang w:val="en-US"/>
+              </w:rPr>
+              <w:t>}}</w:t>
+            </w:r>
           </w:p>
         </w:tc>
         <w:tc>
@@ -4086,8 +4069,42 @@
               <w:rPr>
                 <w:sz w:val="20"/>
                 <w:szCs w:val="20"/>
-              </w:rPr>
-            </w:pPr>
+                <w:lang w:val="en-US"/>
+              </w:rPr>
+            </w:pPr>
+            <w:r>
+              <w:rPr>
+                <w:lang w:val="en-US"/>
+              </w:rPr>
+              <w:t>{{</w:t>
+            </w:r>
+            <w:proofErr w:type="spellStart"/>
+            <w:r>
+              <w:rPr>
+                <w:bCs/>
+                <w:lang w:val="en-US"/>
+              </w:rPr>
+              <w:t>conf</w:t>
+            </w:r>
+            <w:r>
+              <w:rPr>
+                <w:lang w:val="en-US"/>
+              </w:rPr>
+              <w:t>_item.</w:t>
+            </w:r>
+            <w:r>
+              <w:rPr>
+                <w:lang w:val="en-US"/>
+              </w:rPr>
+              <w:t>conf</w:t>
+            </w:r>
+            <w:proofErr w:type="spellEnd"/>
+            <w:r>
+              <w:rPr>
+                <w:lang w:val="en-US"/>
+              </w:rPr>
+              <w:t>}}</w:t>
+            </w:r>
           </w:p>
         </w:tc>
         <w:tc>
@@ -4108,8 +4125,42 @@
               <w:rPr>
                 <w:sz w:val="20"/>
                 <w:szCs w:val="20"/>
-              </w:rPr>
-            </w:pPr>
+                <w:lang w:val="en-US"/>
+              </w:rPr>
+            </w:pPr>
+            <w:r>
+              <w:rPr>
+                <w:lang w:val="en-US"/>
+              </w:rPr>
+              <w:t>{{</w:t>
+            </w:r>
+            <w:proofErr w:type="spellStart"/>
+            <w:r>
+              <w:rPr>
+                <w:bCs/>
+                <w:lang w:val="en-US"/>
+              </w:rPr>
+              <w:t>conf</w:t>
+            </w:r>
+            <w:r>
+              <w:rPr>
+                <w:lang w:val="en-US"/>
+              </w:rPr>
+              <w:t>_item.</w:t>
+            </w:r>
+            <w:r>
+              <w:rPr>
+                <w:lang w:val="en-US"/>
+              </w:rPr>
+              <w:t>place_time</w:t>
+            </w:r>
+            <w:proofErr w:type="spellEnd"/>
+            <w:r>
+              <w:rPr>
+                <w:lang w:val="en-US"/>
+              </w:rPr>
+              <w:t>}}</w:t>
+            </w:r>
           </w:p>
         </w:tc>
         <w:tc>
@@ -4131,8 +4182,36 @@
                 <w:b/>
                 <w:sz w:val="20"/>
                 <w:szCs w:val="20"/>
-              </w:rPr>
-            </w:pPr>
+                <w:lang w:val="en-US"/>
+              </w:rPr>
+            </w:pPr>
+            <w:r>
+              <w:rPr>
+                <w:lang w:val="en-US"/>
+              </w:rPr>
+              <w:t>{{</w:t>
+            </w:r>
+            <w:proofErr w:type="spellStart"/>
+            <w:r>
+              <w:rPr>
+                <w:bCs/>
+                <w:lang w:val="en-US"/>
+              </w:rPr>
+              <w:t>conf</w:t>
+            </w:r>
+            <w:r>
+              <w:rPr>
+                <w:lang w:val="en-US"/>
+              </w:rPr>
+              <w:t>_item.score</w:t>
+            </w:r>
+            <w:proofErr w:type="spellEnd"/>
+            <w:r>
+              <w:rPr>
+                <w:lang w:val="en-US"/>
+              </w:rPr>
+              <w:t>}}</w:t>
+            </w:r>
           </w:p>
         </w:tc>
       </w:tr>
@@ -4143,41 +4222,8 @@
         </w:trPr>
         <w:tc>
           <w:tcPr>
-            <w:tcW w:w="4607" w:type="dxa"/>
-            <w:gridSpan w:val="9"/>
-            <w:tcBorders>
-              <w:top w:val="nil"/>
-              <w:left w:val="single" w:sz="4" w:space="0" w:color="000000"/>
-              <w:bottom w:val="single" w:sz="4" w:space="0" w:color="000000"/>
-              <w:right w:val="nil"/>
-            </w:tcBorders>
-            <w:shd w:val="clear" w:color="auto" w:fill="FFFFFF"/>
-          </w:tcPr>
-          <w:p>
-            <w:pPr>
-              <w:snapToGrid w:val="0"/>
-              <w:rPr>
-                <w:b/>
-                <w:bCs/>
-                <w:sz w:val="20"/>
-                <w:szCs w:val="20"/>
-              </w:rPr>
-            </w:pPr>
-            <w:r>
-              <w:rPr>
-                <w:b/>
-                <w:bCs/>
-                <w:sz w:val="20"/>
-                <w:szCs w:val="20"/>
-              </w:rPr>
-              <w:t>Итого:</w:t>
-            </w:r>
-          </w:p>
-        </w:tc>
-        <w:tc>
-          <w:tcPr>
-            <w:tcW w:w="10627" w:type="dxa"/>
-            <w:gridSpan w:val="24"/>
+            <w:tcW w:w="15234" w:type="dxa"/>
+            <w:gridSpan w:val="33"/>
             <w:tcBorders>
               <w:top w:val="nil"/>
               <w:left w:val="single" w:sz="4" w:space="0" w:color="000000"/>
@@ -4193,8 +4239,53 @@
                 <w:b/>
                 <w:sz w:val="20"/>
                 <w:szCs w:val="20"/>
-              </w:rPr>
-            </w:pPr>
+                <w:lang w:val="en-US"/>
+              </w:rPr>
+            </w:pPr>
+            <w:r>
+              <w:rPr>
+                <w:b/>
+                <w:bCs/>
+                <w:lang w:val="en-US"/>
+              </w:rPr>
+              <w:t>{%</w:t>
+            </w:r>
+            <w:proofErr w:type="spellStart"/>
+            <w:r>
+              <w:rPr>
+                <w:b/>
+                <w:bCs/>
+                <w:lang w:val="en-US"/>
+              </w:rPr>
+              <w:t>tr</w:t>
+            </w:r>
+            <w:proofErr w:type="spellEnd"/>
+            <w:r>
+              <w:rPr>
+                <w:b/>
+                <w:bCs/>
+                <w:lang w:val="en-US"/>
+              </w:rPr>
+              <w:t xml:space="preserve"> </w:t>
+            </w:r>
+            <w:proofErr w:type="spellStart"/>
+            <w:r>
+              <w:rPr>
+                <w:b/>
+                <w:bCs/>
+                <w:lang w:val="en-US"/>
+              </w:rPr>
+              <w:t>endfor</w:t>
+            </w:r>
+            <w:proofErr w:type="spellEnd"/>
+            <w:r>
+              <w:rPr>
+                <w:b/>
+                <w:bCs/>
+                <w:lang w:val="en-US"/>
+              </w:rPr>
+              <w:t xml:space="preserve"> %}</w:t>
+            </w:r>
           </w:p>
         </w:tc>
       </w:tr>
@@ -4205,8 +4296,122 @@
         </w:trPr>
         <w:tc>
           <w:tcPr>
-            <w:tcW w:w="15234" w:type="dxa"/>
-            <w:gridSpan w:val="33"/>
+            <w:tcW w:w="4607" w:type="dxa"/>
+            <w:gridSpan w:val="9"/>
+            <w:tcBorders>
+              <w:top w:val="nil"/>
+              <w:left w:val="single" w:sz="4" w:space="0" w:color="000000"/>
+              <w:bottom w:val="single" w:sz="4" w:space="0" w:color="000000"/>
+              <w:right w:val="nil"/>
+            </w:tcBorders>
+            <w:shd w:val="clear" w:color="auto" w:fill="FFFFFF"/>
+          </w:tcPr>
+          <w:p>
+            <w:pPr>
+              <w:snapToGrid w:val="0"/>
+              <w:rPr>
+                <w:sz w:val="20"/>
+                <w:szCs w:val="20"/>
+                <w:lang w:val="en-US"/>
+              </w:rPr>
+            </w:pPr>
+          </w:p>
+        </w:tc>
+        <w:tc>
+          <w:tcPr>
+            <w:tcW w:w="1063" w:type="dxa"/>
+            <w:tcBorders>
+              <w:top w:val="nil"/>
+              <w:left w:val="single" w:sz="4" w:space="0" w:color="000000"/>
+              <w:bottom w:val="single" w:sz="4" w:space="0" w:color="000000"/>
+              <w:right w:val="nil"/>
+            </w:tcBorders>
+            <w:shd w:val="clear" w:color="auto" w:fill="FFFFFF"/>
+          </w:tcPr>
+          <w:p>
+            <w:pPr>
+              <w:snapToGrid w:val="0"/>
+              <w:rPr>
+                <w:sz w:val="20"/>
+                <w:szCs w:val="20"/>
+                <w:lang w:val="en-US"/>
+              </w:rPr>
+            </w:pPr>
+          </w:p>
+        </w:tc>
+        <w:tc>
+          <w:tcPr>
+            <w:tcW w:w="1983" w:type="dxa"/>
+            <w:gridSpan w:val="2"/>
+            <w:tcBorders>
+              <w:top w:val="nil"/>
+              <w:left w:val="single" w:sz="4" w:space="0" w:color="000000"/>
+              <w:bottom w:val="single" w:sz="4" w:space="0" w:color="000000"/>
+              <w:right w:val="nil"/>
+            </w:tcBorders>
+            <w:shd w:val="clear" w:color="auto" w:fill="FFFFFF"/>
+          </w:tcPr>
+          <w:p>
+            <w:pPr>
+              <w:snapToGrid w:val="0"/>
+              <w:rPr>
+                <w:sz w:val="20"/>
+                <w:szCs w:val="20"/>
+                <w:lang w:val="en-US"/>
+              </w:rPr>
+            </w:pPr>
+          </w:p>
+        </w:tc>
+        <w:tc>
+          <w:tcPr>
+            <w:tcW w:w="4320" w:type="dxa"/>
+            <w:gridSpan w:val="9"/>
+            <w:tcBorders>
+              <w:top w:val="nil"/>
+              <w:left w:val="single" w:sz="4" w:space="0" w:color="000000"/>
+              <w:bottom w:val="single" w:sz="4" w:space="0" w:color="000000"/>
+              <w:right w:val="nil"/>
+            </w:tcBorders>
+            <w:shd w:val="clear" w:color="auto" w:fill="FFFFFF"/>
+          </w:tcPr>
+          <w:p>
+            <w:pPr>
+              <w:snapToGrid w:val="0"/>
+              <w:rPr>
+                <w:sz w:val="20"/>
+                <w:szCs w:val="20"/>
+                <w:lang w:val="en-US"/>
+              </w:rPr>
+            </w:pPr>
+          </w:p>
+        </w:tc>
+        <w:tc>
+          <w:tcPr>
+            <w:tcW w:w="2486" w:type="dxa"/>
+            <w:gridSpan w:val="10"/>
+            <w:tcBorders>
+              <w:top w:val="nil"/>
+              <w:left w:val="single" w:sz="4" w:space="0" w:color="000000"/>
+              <w:bottom w:val="single" w:sz="4" w:space="0" w:color="000000"/>
+              <w:right w:val="nil"/>
+            </w:tcBorders>
+            <w:shd w:val="clear" w:color="auto" w:fill="FFFFFF"/>
+          </w:tcPr>
+          <w:p>
+            <w:pPr>
+              <w:snapToGrid w:val="0"/>
+              <w:rPr>
+                <w:sz w:val="20"/>
+                <w:szCs w:val="20"/>
+                <w:lang w:val="en-US"/>
+              </w:rPr>
+            </w:pPr>
+          </w:p>
+        </w:tc>
+        <w:tc>
+          <w:tcPr>
+            <w:tcW w:w="775" w:type="dxa"/>
+            <w:gridSpan w:val="2"/>
             <w:tcBorders>
               <w:top w:val="nil"/>
               <w:left w:val="single" w:sz="4" w:space="0" w:color="000000"/>
@@ -4220,30 +4425,11 @@
               <w:snapToGrid w:val="0"/>
               <w:rPr>
                 <w:b/>
-                <w:bCs/>
-                <w:sz w:val="20"/>
-                <w:szCs w:val="20"/>
-              </w:rPr>
-            </w:pPr>
-            <w:r>
-              <w:rPr>
-                <w:b/>
-                <w:bCs/>
-                <w:sz w:val="20"/>
-                <w:szCs w:val="20"/>
-                <w:lang w:val="en-US"/>
-              </w:rPr>
-              <w:t>IV</w:t>
-            </w:r>
-            <w:r>
-              <w:rPr>
-                <w:b/>
-                <w:bCs/>
-                <w:sz w:val="20"/>
-                <w:szCs w:val="20"/>
-              </w:rPr>
-              <w:t xml:space="preserve"> Работа председателя, секретаря, члена оргкомитета конференции (3.3.6):</w:t>
-            </w:r>
+                <w:sz w:val="20"/>
+                <w:szCs w:val="20"/>
+                <w:lang w:val="en-US"/>
+              </w:rPr>
+            </w:pPr>
           </w:p>
         </w:tc>
       </w:tr>
@@ -4254,74 +4440,41 @@
         </w:trPr>
         <w:tc>
           <w:tcPr>
-            <w:tcW w:w="10173" w:type="dxa"/>
-            <w:gridSpan w:val="15"/>
-            <w:tcBorders>
-              <w:top w:val="nil"/>
-              <w:left w:val="single" w:sz="4" w:space="0" w:color="000000"/>
-              <w:bottom w:val="single" w:sz="4" w:space="0" w:color="000000"/>
-              <w:right w:val="nil"/>
-            </w:tcBorders>
-            <w:shd w:val="clear" w:color="auto" w:fill="FFFFFF"/>
-          </w:tcPr>
-          <w:p>
-            <w:pPr>
-              <w:snapToGrid w:val="0"/>
-              <w:rPr>
-                <w:b/>
-                <w:bCs/>
-                <w:sz w:val="20"/>
-                <w:szCs w:val="20"/>
-              </w:rPr>
-            </w:pPr>
-            <w:r>
-              <w:rPr>
-                <w:b/>
-                <w:bCs/>
-                <w:sz w:val="20"/>
-                <w:szCs w:val="20"/>
-              </w:rPr>
-              <w:t>Название конференции</w:t>
-            </w:r>
-          </w:p>
-        </w:tc>
-        <w:tc>
-          <w:tcPr>
-            <w:tcW w:w="4286" w:type="dxa"/>
-            <w:gridSpan w:val="16"/>
-            <w:tcBorders>
-              <w:top w:val="nil"/>
-              <w:left w:val="single" w:sz="4" w:space="0" w:color="000000"/>
-              <w:bottom w:val="single" w:sz="4" w:space="0" w:color="000000"/>
-              <w:right w:val="nil"/>
-            </w:tcBorders>
-            <w:shd w:val="clear" w:color="auto" w:fill="FFFFFF"/>
-          </w:tcPr>
-          <w:p>
-            <w:pPr>
-              <w:snapToGrid w:val="0"/>
-              <w:rPr>
-                <w:b/>
-                <w:bCs/>
-                <w:sz w:val="20"/>
-                <w:szCs w:val="20"/>
-              </w:rPr>
-            </w:pPr>
-            <w:r>
-              <w:rPr>
-                <w:b/>
-                <w:bCs/>
-                <w:sz w:val="20"/>
-                <w:szCs w:val="20"/>
-              </w:rPr>
-              <w:t>вид работы</w:t>
-            </w:r>
-          </w:p>
-        </w:tc>
-        <w:tc>
-          <w:tcPr>
-            <w:tcW w:w="775" w:type="dxa"/>
-            <w:gridSpan w:val="2"/>
+            <w:tcW w:w="4607" w:type="dxa"/>
+            <w:gridSpan w:val="9"/>
+            <w:tcBorders>
+              <w:top w:val="nil"/>
+              <w:left w:val="single" w:sz="4" w:space="0" w:color="000000"/>
+              <w:bottom w:val="single" w:sz="4" w:space="0" w:color="000000"/>
+              <w:right w:val="nil"/>
+            </w:tcBorders>
+            <w:shd w:val="clear" w:color="auto" w:fill="FFFFFF"/>
+          </w:tcPr>
+          <w:p>
+            <w:pPr>
+              <w:snapToGrid w:val="0"/>
+              <w:rPr>
+                <w:b/>
+                <w:bCs/>
+                <w:sz w:val="20"/>
+                <w:szCs w:val="20"/>
+              </w:rPr>
+            </w:pPr>
+            <w:r>
+              <w:rPr>
+                <w:b/>
+                <w:bCs/>
+                <w:sz w:val="20"/>
+                <w:szCs w:val="20"/>
+              </w:rPr>
+              <w:t>Итого:</w:t>
+            </w:r>
+          </w:p>
+        </w:tc>
+        <w:tc>
+          <w:tcPr>
+            <w:tcW w:w="10627" w:type="dxa"/>
+            <w:gridSpan w:val="24"/>
             <w:tcBorders>
               <w:top w:val="nil"/>
               <w:left w:val="single" w:sz="4" w:space="0" w:color="000000"/>
@@ -4335,20 +4488,10 @@
               <w:snapToGrid w:val="0"/>
               <w:rPr>
                 <w:b/>
-                <w:bCs/>
-                <w:sz w:val="20"/>
-                <w:szCs w:val="20"/>
-              </w:rPr>
-            </w:pPr>
-            <w:r>
-              <w:rPr>
-                <w:b/>
-                <w:bCs/>
-                <w:sz w:val="20"/>
-                <w:szCs w:val="20"/>
-              </w:rPr>
-              <w:t>Баллы</w:t>
-            </w:r>
+                <w:sz w:val="20"/>
+                <w:szCs w:val="20"/>
+              </w:rPr>
+            </w:pPr>
           </w:p>
         </w:tc>
       </w:tr>
@@ -4359,55 +4502,8 @@
         </w:trPr>
         <w:tc>
           <w:tcPr>
-            <w:tcW w:w="10173" w:type="dxa"/>
-            <w:gridSpan w:val="15"/>
-            <w:tcBorders>
-              <w:top w:val="nil"/>
-              <w:left w:val="single" w:sz="4" w:space="0" w:color="000000"/>
-              <w:bottom w:val="single" w:sz="4" w:space="0" w:color="000000"/>
-              <w:right w:val="nil"/>
-            </w:tcBorders>
-            <w:shd w:val="clear" w:color="auto" w:fill="FFFFFF"/>
-          </w:tcPr>
-          <w:p>
-            <w:pPr>
-              <w:snapToGrid w:val="0"/>
-              <w:rPr>
-                <w:b/>
-                <w:bCs/>
-                <w:sz w:val="20"/>
-                <w:szCs w:val="20"/>
-              </w:rPr>
-            </w:pPr>
-          </w:p>
-        </w:tc>
-        <w:tc>
-          <w:tcPr>
-            <w:tcW w:w="4286" w:type="dxa"/>
-            <w:gridSpan w:val="16"/>
-            <w:tcBorders>
-              <w:top w:val="nil"/>
-              <w:left w:val="single" w:sz="4" w:space="0" w:color="000000"/>
-              <w:bottom w:val="single" w:sz="4" w:space="0" w:color="000000"/>
-              <w:right w:val="nil"/>
-            </w:tcBorders>
-            <w:shd w:val="clear" w:color="auto" w:fill="FFFFFF"/>
-          </w:tcPr>
-          <w:p>
-            <w:pPr>
-              <w:snapToGrid w:val="0"/>
-              <w:rPr>
-                <w:bCs/>
-                <w:sz w:val="20"/>
-                <w:szCs w:val="20"/>
-              </w:rPr>
-            </w:pPr>
-          </w:p>
-        </w:tc>
-        <w:tc>
-          <w:tcPr>
-            <w:tcW w:w="775" w:type="dxa"/>
-            <w:gridSpan w:val="2"/>
+            <w:tcW w:w="15234" w:type="dxa"/>
+            <w:gridSpan w:val="33"/>
             <w:tcBorders>
               <w:top w:val="nil"/>
               <w:left w:val="single" w:sz="4" w:space="0" w:color="000000"/>
@@ -4426,6 +4522,25 @@
                 <w:szCs w:val="20"/>
               </w:rPr>
             </w:pPr>
+            <w:r>
+              <w:rPr>
+                <w:b/>
+                <w:bCs/>
+                <w:sz w:val="20"/>
+                <w:szCs w:val="20"/>
+                <w:lang w:val="en-US"/>
+              </w:rPr>
+              <w:t>IV</w:t>
+            </w:r>
+            <w:r>
+              <w:rPr>
+                <w:b/>
+                <w:bCs/>
+                <w:sz w:val="20"/>
+                <w:szCs w:val="20"/>
+              </w:rPr>
+              <w:t xml:space="preserve"> Работа председателя, секретаря, члена оргкомитета конференции (3.3.6):</w:t>
+            </w:r>
           </w:p>
         </w:tc>
       </w:tr>
@@ -4463,7 +4578,7 @@
                 <w:sz w:val="20"/>
                 <w:szCs w:val="20"/>
               </w:rPr>
-              <w:t>Итого:</w:t>
+              <w:t>Название конференции</w:t>
             </w:r>
           </w:p>
         </w:tc>
@@ -4483,11 +4598,21 @@
             <w:pPr>
               <w:snapToGrid w:val="0"/>
               <w:rPr>
-                <w:bCs/>
-                <w:sz w:val="20"/>
-                <w:szCs w:val="20"/>
-              </w:rPr>
-            </w:pPr>
+                <w:b/>
+                <w:bCs/>
+                <w:sz w:val="20"/>
+                <w:szCs w:val="20"/>
+              </w:rPr>
+            </w:pPr>
+            <w:r>
+              <w:rPr>
+                <w:b/>
+                <w:bCs/>
+                <w:sz w:val="20"/>
+                <w:szCs w:val="20"/>
+              </w:rPr>
+              <w:t>вид работы</w:t>
+            </w:r>
           </w:p>
         </w:tc>
         <w:tc>
@@ -4512,6 +4637,15 @@
                 <w:szCs w:val="20"/>
               </w:rPr>
             </w:pPr>
+            <w:r>
+              <w:rPr>
+                <w:b/>
+                <w:bCs/>
+                <w:sz w:val="20"/>
+                <w:szCs w:val="20"/>
+              </w:rPr>
+              <w:t>Баллы</w:t>
+            </w:r>
           </w:p>
         </w:tc>
       </w:tr>
@@ -4522,8 +4656,55 @@
         </w:trPr>
         <w:tc>
           <w:tcPr>
-            <w:tcW w:w="15234" w:type="dxa"/>
-            <w:gridSpan w:val="33"/>
+            <w:tcW w:w="10173" w:type="dxa"/>
+            <w:gridSpan w:val="15"/>
+            <w:tcBorders>
+              <w:top w:val="nil"/>
+              <w:left w:val="single" w:sz="4" w:space="0" w:color="000000"/>
+              <w:bottom w:val="single" w:sz="4" w:space="0" w:color="000000"/>
+              <w:right w:val="nil"/>
+            </w:tcBorders>
+            <w:shd w:val="clear" w:color="auto" w:fill="FFFFFF"/>
+          </w:tcPr>
+          <w:p>
+            <w:pPr>
+              <w:snapToGrid w:val="0"/>
+              <w:rPr>
+                <w:b/>
+                <w:bCs/>
+                <w:sz w:val="20"/>
+                <w:szCs w:val="20"/>
+              </w:rPr>
+            </w:pPr>
+          </w:p>
+        </w:tc>
+        <w:tc>
+          <w:tcPr>
+            <w:tcW w:w="4286" w:type="dxa"/>
+            <w:gridSpan w:val="16"/>
+            <w:tcBorders>
+              <w:top w:val="nil"/>
+              <w:left w:val="single" w:sz="4" w:space="0" w:color="000000"/>
+              <w:bottom w:val="single" w:sz="4" w:space="0" w:color="000000"/>
+              <w:right w:val="nil"/>
+            </w:tcBorders>
+            <w:shd w:val="clear" w:color="auto" w:fill="FFFFFF"/>
+          </w:tcPr>
+          <w:p>
+            <w:pPr>
+              <w:snapToGrid w:val="0"/>
+              <w:rPr>
+                <w:bCs/>
+                <w:sz w:val="20"/>
+                <w:szCs w:val="20"/>
+              </w:rPr>
+            </w:pPr>
+          </w:p>
+        </w:tc>
+        <w:tc>
+          <w:tcPr>
+            <w:tcW w:w="775" w:type="dxa"/>
+            <w:gridSpan w:val="2"/>
             <w:tcBorders>
               <w:top w:val="nil"/>
               <w:left w:val="single" w:sz="4" w:space="0" w:color="000000"/>
@@ -4542,25 +4723,6 @@
                 <w:szCs w:val="20"/>
               </w:rPr>
             </w:pPr>
-            <w:r>
-              <w:rPr>
-                <w:b/>
-                <w:bCs/>
-                <w:sz w:val="20"/>
-                <w:szCs w:val="20"/>
-                <w:lang w:val="en-US"/>
-              </w:rPr>
-              <w:t>V</w:t>
-            </w:r>
-            <w:r>
-              <w:rPr>
-                <w:b/>
-                <w:bCs/>
-                <w:sz w:val="20"/>
-                <w:szCs w:val="20"/>
-              </w:rPr>
-              <w:t>. Научное руководство соискателями уч. степ., оппонирование, сост. отзывов (3.4.1; 3.4.2; 3.4.3):</w:t>
-            </w:r>
           </w:p>
         </w:tc>
       </w:tr>
@@ -4571,178 +4733,64 @@
         </w:trPr>
         <w:tc>
           <w:tcPr>
-            <w:tcW w:w="3347" w:type="dxa"/>
-            <w:gridSpan w:val="5"/>
-            <w:tcBorders>
-              <w:top w:val="nil"/>
-              <w:left w:val="single" w:sz="4" w:space="0" w:color="000000"/>
-              <w:bottom w:val="single" w:sz="4" w:space="0" w:color="000000"/>
-              <w:right w:val="nil"/>
-            </w:tcBorders>
-            <w:shd w:val="clear" w:color="auto" w:fill="FFFFFF"/>
-          </w:tcPr>
-          <w:p>
-            <w:pPr>
-              <w:snapToGrid w:val="0"/>
-              <w:jc w:val="center"/>
-              <w:rPr>
-                <w:b/>
-                <w:bCs/>
-                <w:sz w:val="20"/>
-                <w:szCs w:val="20"/>
-              </w:rPr>
-            </w:pPr>
-            <w:r>
-              <w:rPr>
-                <w:b/>
-                <w:bCs/>
-                <w:sz w:val="20"/>
-                <w:szCs w:val="20"/>
-              </w:rPr>
-              <w:t xml:space="preserve">Вид работы </w:t>
-            </w:r>
-          </w:p>
-        </w:tc>
-        <w:tc>
-          <w:tcPr>
-            <w:tcW w:w="2963" w:type="dxa"/>
-            <w:gridSpan w:val="6"/>
-            <w:tcBorders>
-              <w:top w:val="nil"/>
-              <w:left w:val="single" w:sz="4" w:space="0" w:color="000000"/>
-              <w:bottom w:val="single" w:sz="4" w:space="0" w:color="000000"/>
-              <w:right w:val="nil"/>
-            </w:tcBorders>
-            <w:shd w:val="clear" w:color="auto" w:fill="FFFFFF"/>
-          </w:tcPr>
-          <w:p>
-            <w:pPr>
-              <w:snapToGrid w:val="0"/>
-              <w:jc w:val="center"/>
-              <w:rPr>
-                <w:b/>
-                <w:bCs/>
-                <w:sz w:val="20"/>
-                <w:szCs w:val="20"/>
-              </w:rPr>
-            </w:pPr>
-            <w:r>
-              <w:rPr>
-                <w:b/>
-                <w:bCs/>
-                <w:sz w:val="20"/>
-                <w:szCs w:val="20"/>
-              </w:rPr>
-              <w:t xml:space="preserve">Название работы, </w:t>
-            </w:r>
-          </w:p>
-        </w:tc>
-        <w:tc>
-          <w:tcPr>
-            <w:tcW w:w="2963" w:type="dxa"/>
-            <w:gridSpan w:val="3"/>
-            <w:tcBorders>
-              <w:top w:val="nil"/>
-              <w:left w:val="single" w:sz="4" w:space="0" w:color="000000"/>
-              <w:bottom w:val="single" w:sz="4" w:space="0" w:color="000000"/>
-              <w:right w:val="nil"/>
-            </w:tcBorders>
-            <w:shd w:val="clear" w:color="auto" w:fill="FFFFFF"/>
-          </w:tcPr>
-          <w:p>
-            <w:pPr>
-              <w:snapToGrid w:val="0"/>
-              <w:jc w:val="center"/>
-              <w:rPr>
-                <w:b/>
-                <w:bCs/>
-                <w:sz w:val="20"/>
-                <w:szCs w:val="20"/>
-              </w:rPr>
-            </w:pPr>
-            <w:r>
-              <w:rPr>
-                <w:b/>
-                <w:bCs/>
-                <w:sz w:val="20"/>
-                <w:szCs w:val="20"/>
-              </w:rPr>
-              <w:t>ФИО соискателя/автора</w:t>
-            </w:r>
-          </w:p>
-        </w:tc>
-        <w:tc>
-          <w:tcPr>
-            <w:tcW w:w="3610" w:type="dxa"/>
-            <w:gridSpan w:val="11"/>
-            <w:tcBorders>
-              <w:top w:val="nil"/>
-              <w:left w:val="single" w:sz="4" w:space="0" w:color="000000"/>
-              <w:bottom w:val="single" w:sz="4" w:space="0" w:color="000000"/>
-              <w:right w:val="nil"/>
-            </w:tcBorders>
-            <w:shd w:val="clear" w:color="auto" w:fill="FFFFFF"/>
-          </w:tcPr>
-          <w:p>
-            <w:pPr>
-              <w:snapToGrid w:val="0"/>
-              <w:jc w:val="center"/>
-              <w:rPr>
-                <w:b/>
-                <w:bCs/>
-                <w:sz w:val="20"/>
-                <w:szCs w:val="20"/>
-              </w:rPr>
-            </w:pPr>
-            <w:r>
-              <w:rPr>
-                <w:b/>
-                <w:bCs/>
-                <w:sz w:val="20"/>
-                <w:szCs w:val="20"/>
-              </w:rPr>
-              <w:t xml:space="preserve">ВУЗ, факультет, кафедра, </w:t>
-            </w:r>
-          </w:p>
-        </w:tc>
-        <w:tc>
-          <w:tcPr>
-            <w:tcW w:w="1260" w:type="dxa"/>
-            <w:gridSpan w:val="5"/>
-            <w:tcBorders>
-              <w:top w:val="nil"/>
-              <w:left w:val="single" w:sz="4" w:space="0" w:color="000000"/>
-              <w:bottom w:val="single" w:sz="4" w:space="0" w:color="000000"/>
-              <w:right w:val="nil"/>
-            </w:tcBorders>
-            <w:shd w:val="clear" w:color="auto" w:fill="FFFFFF"/>
-          </w:tcPr>
-          <w:p>
-            <w:pPr>
-              <w:snapToGrid w:val="0"/>
-              <w:jc w:val="center"/>
-              <w:rPr>
-                <w:b/>
-                <w:bCs/>
-                <w:sz w:val="20"/>
-                <w:szCs w:val="20"/>
-              </w:rPr>
-            </w:pPr>
-            <w:r>
-              <w:rPr>
-                <w:b/>
-                <w:bCs/>
-                <w:sz w:val="20"/>
-                <w:szCs w:val="20"/>
-              </w:rPr>
-              <w:t>год</w:t>
-            </w:r>
-          </w:p>
-        </w:tc>
-        <w:tc>
-          <w:tcPr>
-            <w:tcW w:w="1091" w:type="dxa"/>
-            <w:gridSpan w:val="3"/>
+            <w:tcW w:w="10173" w:type="dxa"/>
+            <w:gridSpan w:val="15"/>
+            <w:tcBorders>
+              <w:top w:val="nil"/>
+              <w:left w:val="single" w:sz="4" w:space="0" w:color="000000"/>
+              <w:bottom w:val="single" w:sz="4" w:space="0" w:color="000000"/>
+              <w:right w:val="nil"/>
+            </w:tcBorders>
+            <w:shd w:val="clear" w:color="auto" w:fill="FFFFFF"/>
+          </w:tcPr>
+          <w:p>
+            <w:pPr>
+              <w:snapToGrid w:val="0"/>
+              <w:rPr>
+                <w:b/>
+                <w:bCs/>
+                <w:sz w:val="20"/>
+                <w:szCs w:val="20"/>
+              </w:rPr>
+            </w:pPr>
+            <w:r>
+              <w:rPr>
+                <w:b/>
+                <w:bCs/>
+                <w:sz w:val="20"/>
+                <w:szCs w:val="20"/>
+              </w:rPr>
+              <w:t>Итого:</w:t>
+            </w:r>
+          </w:p>
+        </w:tc>
+        <w:tc>
+          <w:tcPr>
+            <w:tcW w:w="4286" w:type="dxa"/>
+            <w:gridSpan w:val="16"/>
+            <w:tcBorders>
+              <w:top w:val="nil"/>
+              <w:left w:val="single" w:sz="4" w:space="0" w:color="000000"/>
+              <w:bottom w:val="single" w:sz="4" w:space="0" w:color="000000"/>
+              <w:right w:val="nil"/>
+            </w:tcBorders>
+            <w:shd w:val="clear" w:color="auto" w:fill="FFFFFF"/>
+          </w:tcPr>
+          <w:p>
+            <w:pPr>
+              <w:snapToGrid w:val="0"/>
+              <w:rPr>
+                <w:bCs/>
+                <w:sz w:val="20"/>
+                <w:szCs w:val="20"/>
+              </w:rPr>
+            </w:pPr>
+          </w:p>
+        </w:tc>
+        <w:tc>
+          <w:tcPr>
+            <w:tcW w:w="775" w:type="dxa"/>
+            <w:gridSpan w:val="2"/>
             <w:tcBorders>
               <w:top w:val="nil"/>
               <w:left w:val="single" w:sz="4" w:space="0" w:color="000000"/>
@@ -4754,23 +4802,13 @@
           <w:p>
             <w:pPr>
               <w:snapToGrid w:val="0"/>
-              <w:jc w:val="center"/>
-              <w:rPr>
-                <w:b/>
-                <w:bCs/>
-                <w:sz w:val="20"/>
-                <w:szCs w:val="20"/>
-              </w:rPr>
-            </w:pPr>
-            <w:r>
-              <w:rPr>
-                <w:b/>
-                <w:bCs/>
-                <w:sz w:val="20"/>
-                <w:szCs w:val="20"/>
-              </w:rPr>
-              <w:t>Баллы</w:t>
-            </w:r>
+              <w:rPr>
+                <w:b/>
+                <w:bCs/>
+                <w:sz w:val="20"/>
+                <w:szCs w:val="20"/>
+              </w:rPr>
+            </w:pPr>
           </w:p>
         </w:tc>
       </w:tr>
@@ -4781,132 +4819,8 @@
         </w:trPr>
         <w:tc>
           <w:tcPr>
-            <w:tcW w:w="3347" w:type="dxa"/>
-            <w:gridSpan w:val="5"/>
-            <w:tcBorders>
-              <w:top w:val="nil"/>
-              <w:left w:val="single" w:sz="4" w:space="0" w:color="000000"/>
-              <w:bottom w:val="single" w:sz="4" w:space="0" w:color="000000"/>
-              <w:right w:val="nil"/>
-            </w:tcBorders>
-            <w:shd w:val="clear" w:color="auto" w:fill="FFFFFF"/>
-          </w:tcPr>
-          <w:p>
-            <w:pPr>
-              <w:snapToGrid w:val="0"/>
-              <w:jc w:val="center"/>
-              <w:rPr>
-                <w:b/>
-                <w:bCs/>
-                <w:sz w:val="20"/>
-                <w:szCs w:val="20"/>
-              </w:rPr>
-            </w:pPr>
-          </w:p>
-        </w:tc>
-        <w:tc>
-          <w:tcPr>
-            <w:tcW w:w="2963" w:type="dxa"/>
-            <w:gridSpan w:val="6"/>
-            <w:tcBorders>
-              <w:top w:val="nil"/>
-              <w:left w:val="single" w:sz="4" w:space="0" w:color="000000"/>
-              <w:bottom w:val="single" w:sz="4" w:space="0" w:color="000000"/>
-              <w:right w:val="nil"/>
-            </w:tcBorders>
-            <w:shd w:val="clear" w:color="auto" w:fill="FFFFFF"/>
-          </w:tcPr>
-          <w:p>
-            <w:pPr>
-              <w:snapToGrid w:val="0"/>
-              <w:jc w:val="center"/>
-              <w:rPr>
-                <w:b/>
-                <w:bCs/>
-                <w:sz w:val="20"/>
-                <w:szCs w:val="20"/>
-              </w:rPr>
-            </w:pPr>
-          </w:p>
-        </w:tc>
-        <w:tc>
-          <w:tcPr>
-            <w:tcW w:w="2963" w:type="dxa"/>
-            <w:gridSpan w:val="3"/>
-            <w:tcBorders>
-              <w:top w:val="nil"/>
-              <w:left w:val="single" w:sz="4" w:space="0" w:color="000000"/>
-              <w:bottom w:val="single" w:sz="4" w:space="0" w:color="000000"/>
-              <w:right w:val="nil"/>
-            </w:tcBorders>
-            <w:shd w:val="clear" w:color="auto" w:fill="FFFFFF"/>
-          </w:tcPr>
-          <w:p>
-            <w:pPr>
-              <w:snapToGrid w:val="0"/>
-              <w:jc w:val="center"/>
-              <w:rPr>
-                <w:b/>
-                <w:bCs/>
-                <w:sz w:val="20"/>
-                <w:szCs w:val="20"/>
-              </w:rPr>
-            </w:pPr>
-          </w:p>
-        </w:tc>
-        <w:tc>
-          <w:tcPr>
-            <w:tcW w:w="3610" w:type="dxa"/>
-            <w:gridSpan w:val="11"/>
-            <w:tcBorders>
-              <w:top w:val="nil"/>
-              <w:left w:val="single" w:sz="4" w:space="0" w:color="000000"/>
-              <w:bottom w:val="single" w:sz="4" w:space="0" w:color="000000"/>
-              <w:right w:val="nil"/>
-            </w:tcBorders>
-            <w:shd w:val="clear" w:color="auto" w:fill="FFFFFF"/>
-          </w:tcPr>
-          <w:p>
-            <w:pPr>
-              <w:snapToGrid w:val="0"/>
-              <w:jc w:val="center"/>
-              <w:rPr>
-                <w:b/>
-                <w:bCs/>
-                <w:sz w:val="20"/>
-                <w:szCs w:val="20"/>
-              </w:rPr>
-            </w:pPr>
-          </w:p>
-        </w:tc>
-        <w:tc>
-          <w:tcPr>
-            <w:tcW w:w="1260" w:type="dxa"/>
-            <w:gridSpan w:val="5"/>
-            <w:tcBorders>
-              <w:top w:val="nil"/>
-              <w:left w:val="single" w:sz="4" w:space="0" w:color="000000"/>
-              <w:bottom w:val="single" w:sz="4" w:space="0" w:color="000000"/>
-              <w:right w:val="nil"/>
-            </w:tcBorders>
-            <w:shd w:val="clear" w:color="auto" w:fill="FFFFFF"/>
-          </w:tcPr>
-          <w:p>
-            <w:pPr>
-              <w:snapToGrid w:val="0"/>
-              <w:jc w:val="center"/>
-              <w:rPr>
-                <w:bCs/>
-                <w:sz w:val="20"/>
-                <w:szCs w:val="20"/>
-              </w:rPr>
-            </w:pPr>
-          </w:p>
-        </w:tc>
-        <w:tc>
-          <w:tcPr>
-            <w:tcW w:w="1091" w:type="dxa"/>
-            <w:gridSpan w:val="3"/>
+            <w:tcW w:w="15234" w:type="dxa"/>
+            <w:gridSpan w:val="33"/>
             <w:tcBorders>
               <w:top w:val="nil"/>
               <w:left w:val="single" w:sz="4" w:space="0" w:color="000000"/>
@@ -4918,14 +4832,32 @@
           <w:p>
             <w:pPr>
               <w:snapToGrid w:val="0"/>
-              <w:jc w:val="center"/>
-              <w:rPr>
-                <w:b/>
-                <w:bCs/>
-                <w:sz w:val="20"/>
-                <w:szCs w:val="20"/>
-              </w:rPr>
-            </w:pPr>
+              <w:rPr>
+                <w:b/>
+                <w:bCs/>
+                <w:sz w:val="20"/>
+                <w:szCs w:val="20"/>
+              </w:rPr>
+            </w:pPr>
+            <w:r>
+              <w:rPr>
+                <w:b/>
+                <w:bCs/>
+                <w:sz w:val="20"/>
+                <w:szCs w:val="20"/>
+                <w:lang w:val="en-US"/>
+              </w:rPr>
+              <w:t>V</w:t>
+            </w:r>
+            <w:r>
+              <w:rPr>
+                <w:b/>
+                <w:bCs/>
+                <w:sz w:val="20"/>
+                <w:szCs w:val="20"/>
+              </w:rPr>
+              <w:t>. Научное руководство соискателями уч. степ., оппонирование, сост. отзывов (3.4.1; 3.4.2; 3.4.3):</w:t>
+            </w:r>
           </w:p>
         </w:tc>
       </w:tr>
@@ -4949,12 +4881,23 @@
           <w:p>
             <w:pPr>
               <w:snapToGrid w:val="0"/>
-              <w:rPr>
-                <w:bCs/>
-                <w:sz w:val="20"/>
-                <w:szCs w:val="20"/>
-              </w:rPr>
-            </w:pPr>
+              <w:jc w:val="center"/>
+              <w:rPr>
+                <w:b/>
+                <w:bCs/>
+                <w:sz w:val="20"/>
+                <w:szCs w:val="20"/>
+              </w:rPr>
+            </w:pPr>
+            <w:r>
+              <w:rPr>
+                <w:b/>
+                <w:bCs/>
+                <w:sz w:val="20"/>
+                <w:szCs w:val="20"/>
+              </w:rPr>
+              <w:t xml:space="preserve">Вид работы </w:t>
+            </w:r>
           </w:p>
         </w:tc>
         <w:tc>
@@ -4972,12 +4915,23 @@
           <w:p>
             <w:pPr>
               <w:snapToGrid w:val="0"/>
-              <w:rPr>
-                <w:bCs/>
-                <w:sz w:val="20"/>
-                <w:szCs w:val="20"/>
-              </w:rPr>
-            </w:pPr>
+              <w:jc w:val="center"/>
+              <w:rPr>
+                <w:b/>
+                <w:bCs/>
+                <w:sz w:val="20"/>
+                <w:szCs w:val="20"/>
+              </w:rPr>
+            </w:pPr>
+            <w:r>
+              <w:rPr>
+                <w:b/>
+                <w:bCs/>
+                <w:sz w:val="20"/>
+                <w:szCs w:val="20"/>
+              </w:rPr>
+              <w:t xml:space="preserve">Название работы, </w:t>
+            </w:r>
           </w:p>
         </w:tc>
         <w:tc>
@@ -4995,12 +4949,23 @@
           <w:p>
             <w:pPr>
               <w:snapToGrid w:val="0"/>
-              <w:rPr>
-                <w:bCs/>
-                <w:sz w:val="20"/>
-                <w:szCs w:val="20"/>
-              </w:rPr>
-            </w:pPr>
+              <w:jc w:val="center"/>
+              <w:rPr>
+                <w:b/>
+                <w:bCs/>
+                <w:sz w:val="20"/>
+                <w:szCs w:val="20"/>
+              </w:rPr>
+            </w:pPr>
+            <w:r>
+              <w:rPr>
+                <w:b/>
+                <w:bCs/>
+                <w:sz w:val="20"/>
+                <w:szCs w:val="20"/>
+              </w:rPr>
+              <w:t>ФИО соискателя/автора</w:t>
+            </w:r>
           </w:p>
         </w:tc>
         <w:tc>
@@ -5020,11 +4985,21 @@
               <w:snapToGrid w:val="0"/>
               <w:jc w:val="center"/>
               <w:rPr>
-                <w:bCs/>
-                <w:sz w:val="20"/>
-                <w:szCs w:val="20"/>
-              </w:rPr>
-            </w:pPr>
+                <w:b/>
+                <w:bCs/>
+                <w:sz w:val="20"/>
+                <w:szCs w:val="20"/>
+              </w:rPr>
+            </w:pPr>
+            <w:r>
+              <w:rPr>
+                <w:b/>
+                <w:bCs/>
+                <w:sz w:val="20"/>
+                <w:szCs w:val="20"/>
+              </w:rPr>
+              <w:t xml:space="preserve">ВУЗ, факультет, кафедра, </w:t>
+            </w:r>
           </w:p>
         </w:tc>
         <w:tc>
@@ -5044,11 +5019,21 @@
               <w:snapToGrid w:val="0"/>
               <w:jc w:val="center"/>
               <w:rPr>
-                <w:bCs/>
-                <w:sz w:val="20"/>
-                <w:szCs w:val="20"/>
-              </w:rPr>
-            </w:pPr>
+                <w:b/>
+                <w:bCs/>
+                <w:sz w:val="20"/>
+                <w:szCs w:val="20"/>
+              </w:rPr>
+            </w:pPr>
+            <w:r>
+              <w:rPr>
+                <w:b/>
+                <w:bCs/>
+                <w:sz w:val="20"/>
+                <w:szCs w:val="20"/>
+              </w:rPr>
+              <w:t>год</w:t>
+            </w:r>
           </w:p>
         </w:tc>
         <w:tc>
@@ -5074,6 +5059,15 @@
                 <w:szCs w:val="20"/>
               </w:rPr>
             </w:pPr>
+            <w:r>
+              <w:rPr>
+                <w:b/>
+                <w:bCs/>
+                <w:sz w:val="20"/>
+                <w:szCs w:val="20"/>
+              </w:rPr>
+              <w:t>Баллы</w:t>
+            </w:r>
           </w:p>
         </w:tc>
       </w:tr>
@@ -5084,35 +5078,77 @@
         </w:trPr>
         <w:tc>
           <w:tcPr>
-            <w:tcW w:w="9273" w:type="dxa"/>
-            <w:gridSpan w:val="14"/>
-            <w:tcBorders>
-              <w:top w:val="nil"/>
-              <w:left w:val="single" w:sz="4" w:space="0" w:color="000000"/>
-              <w:bottom w:val="single" w:sz="4" w:space="0" w:color="000000"/>
-              <w:right w:val="nil"/>
-            </w:tcBorders>
-            <w:shd w:val="clear" w:color="auto" w:fill="FFFFFF"/>
-          </w:tcPr>
-          <w:p>
-            <w:pPr>
-              <w:snapToGrid w:val="0"/>
-              <w:rPr>
-                <w:b/>
-                <w:bCs/>
-                <w:sz w:val="20"/>
-                <w:szCs w:val="20"/>
-              </w:rPr>
-            </w:pPr>
-            <w:r>
-              <w:rPr>
-                <w:b/>
-                <w:bCs/>
-                <w:sz w:val="20"/>
-                <w:szCs w:val="20"/>
-              </w:rPr>
-              <w:t>Итого:</w:t>
-            </w:r>
+            <w:tcW w:w="3347" w:type="dxa"/>
+            <w:gridSpan w:val="5"/>
+            <w:tcBorders>
+              <w:top w:val="nil"/>
+              <w:left w:val="single" w:sz="4" w:space="0" w:color="000000"/>
+              <w:bottom w:val="single" w:sz="4" w:space="0" w:color="000000"/>
+              <w:right w:val="nil"/>
+            </w:tcBorders>
+            <w:shd w:val="clear" w:color="auto" w:fill="FFFFFF"/>
+          </w:tcPr>
+          <w:p>
+            <w:pPr>
+              <w:snapToGrid w:val="0"/>
+              <w:jc w:val="center"/>
+              <w:rPr>
+                <w:b/>
+                <w:bCs/>
+                <w:sz w:val="20"/>
+                <w:szCs w:val="20"/>
+              </w:rPr>
+            </w:pPr>
+          </w:p>
+        </w:tc>
+        <w:tc>
+          <w:tcPr>
+            <w:tcW w:w="2963" w:type="dxa"/>
+            <w:gridSpan w:val="6"/>
+            <w:tcBorders>
+              <w:top w:val="nil"/>
+              <w:left w:val="single" w:sz="4" w:space="0" w:color="000000"/>
+              <w:bottom w:val="single" w:sz="4" w:space="0" w:color="000000"/>
+              <w:right w:val="nil"/>
+            </w:tcBorders>
+            <w:shd w:val="clear" w:color="auto" w:fill="FFFFFF"/>
+          </w:tcPr>
+          <w:p>
+            <w:pPr>
+              <w:snapToGrid w:val="0"/>
+              <w:jc w:val="center"/>
+              <w:rPr>
+                <w:b/>
+                <w:bCs/>
+                <w:sz w:val="20"/>
+                <w:szCs w:val="20"/>
+              </w:rPr>
+            </w:pPr>
+          </w:p>
+        </w:tc>
+        <w:tc>
+          <w:tcPr>
+            <w:tcW w:w="2963" w:type="dxa"/>
+            <w:gridSpan w:val="3"/>
+            <w:tcBorders>
+              <w:top w:val="nil"/>
+              <w:left w:val="single" w:sz="4" w:space="0" w:color="000000"/>
+              <w:bottom w:val="single" w:sz="4" w:space="0" w:color="000000"/>
+              <w:right w:val="nil"/>
+            </w:tcBorders>
+            <w:shd w:val="clear" w:color="auto" w:fill="FFFFFF"/>
+          </w:tcPr>
+          <w:p>
+            <w:pPr>
+              <w:snapToGrid w:val="0"/>
+              <w:jc w:val="center"/>
+              <w:rPr>
+                <w:b/>
+                <w:bCs/>
+                <w:sz w:val="20"/>
+                <w:szCs w:val="20"/>
+              </w:rPr>
+            </w:pPr>
           </w:p>
         </w:tc>
         <w:tc>
@@ -5157,7 +5193,6 @@
               <w:snapToGrid w:val="0"/>
               <w:jc w:val="center"/>
               <w:rPr>
-                <w:b/>
                 <w:bCs/>
                 <w:sz w:val="20"/>
                 <w:szCs w:val="20"/>
@@ -5198,8 +5233,125 @@
         </w:trPr>
         <w:tc>
           <w:tcPr>
-            <w:tcW w:w="15234" w:type="dxa"/>
-            <w:gridSpan w:val="33"/>
+            <w:tcW w:w="3347" w:type="dxa"/>
+            <w:gridSpan w:val="5"/>
+            <w:tcBorders>
+              <w:top w:val="nil"/>
+              <w:left w:val="single" w:sz="4" w:space="0" w:color="000000"/>
+              <w:bottom w:val="single" w:sz="4" w:space="0" w:color="000000"/>
+              <w:right w:val="nil"/>
+            </w:tcBorders>
+            <w:shd w:val="clear" w:color="auto" w:fill="FFFFFF"/>
+          </w:tcPr>
+          <w:p>
+            <w:pPr>
+              <w:snapToGrid w:val="0"/>
+              <w:rPr>
+                <w:bCs/>
+                <w:sz w:val="20"/>
+                <w:szCs w:val="20"/>
+              </w:rPr>
+            </w:pPr>
+          </w:p>
+        </w:tc>
+        <w:tc>
+          <w:tcPr>
+            <w:tcW w:w="2963" w:type="dxa"/>
+            <w:gridSpan w:val="6"/>
+            <w:tcBorders>
+              <w:top w:val="nil"/>
+              <w:left w:val="single" w:sz="4" w:space="0" w:color="000000"/>
+              <w:bottom w:val="single" w:sz="4" w:space="0" w:color="000000"/>
+              <w:right w:val="nil"/>
+            </w:tcBorders>
+            <w:shd w:val="clear" w:color="auto" w:fill="FFFFFF"/>
+          </w:tcPr>
+          <w:p>
+            <w:pPr>
+              <w:snapToGrid w:val="0"/>
+              <w:rPr>
+                <w:bCs/>
+                <w:sz w:val="20"/>
+                <w:szCs w:val="20"/>
+              </w:rPr>
+            </w:pPr>
+          </w:p>
+        </w:tc>
+        <w:tc>
+          <w:tcPr>
+            <w:tcW w:w="2963" w:type="dxa"/>
+            <w:gridSpan w:val="3"/>
+            <w:tcBorders>
+              <w:top w:val="nil"/>
+              <w:left w:val="single" w:sz="4" w:space="0" w:color="000000"/>
+              <w:bottom w:val="single" w:sz="4" w:space="0" w:color="000000"/>
+              <w:right w:val="nil"/>
+            </w:tcBorders>
+            <w:shd w:val="clear" w:color="auto" w:fill="FFFFFF"/>
+          </w:tcPr>
+          <w:p>
+            <w:pPr>
+              <w:snapToGrid w:val="0"/>
+              <w:rPr>
+                <w:bCs/>
+                <w:sz w:val="20"/>
+                <w:szCs w:val="20"/>
+              </w:rPr>
+            </w:pPr>
+          </w:p>
+        </w:tc>
+        <w:tc>
+          <w:tcPr>
+            <w:tcW w:w="3610" w:type="dxa"/>
+            <w:gridSpan w:val="11"/>
+            <w:tcBorders>
+              <w:top w:val="nil"/>
+              <w:left w:val="single" w:sz="4" w:space="0" w:color="000000"/>
+              <w:bottom w:val="single" w:sz="4" w:space="0" w:color="000000"/>
+              <w:right w:val="nil"/>
+            </w:tcBorders>
+            <w:shd w:val="clear" w:color="auto" w:fill="FFFFFF"/>
+          </w:tcPr>
+          <w:p>
+            <w:pPr>
+              <w:snapToGrid w:val="0"/>
+              <w:jc w:val="center"/>
+              <w:rPr>
+                <w:bCs/>
+                <w:sz w:val="20"/>
+                <w:szCs w:val="20"/>
+              </w:rPr>
+            </w:pPr>
+          </w:p>
+        </w:tc>
+        <w:tc>
+          <w:tcPr>
+            <w:tcW w:w="1260" w:type="dxa"/>
+            <w:gridSpan w:val="5"/>
+            <w:tcBorders>
+              <w:top w:val="nil"/>
+              <w:left w:val="single" w:sz="4" w:space="0" w:color="000000"/>
+              <w:bottom w:val="single" w:sz="4" w:space="0" w:color="000000"/>
+              <w:right w:val="nil"/>
+            </w:tcBorders>
+            <w:shd w:val="clear" w:color="auto" w:fill="FFFFFF"/>
+          </w:tcPr>
+          <w:p>
+            <w:pPr>
+              <w:snapToGrid w:val="0"/>
+              <w:jc w:val="center"/>
+              <w:rPr>
+                <w:bCs/>
+                <w:sz w:val="20"/>
+                <w:szCs w:val="20"/>
+              </w:rPr>
+            </w:pPr>
+          </w:p>
+        </w:tc>
+        <w:tc>
+          <w:tcPr>
+            <w:tcW w:w="1091" w:type="dxa"/>
+            <w:gridSpan w:val="3"/>
             <w:tcBorders>
               <w:top w:val="nil"/>
               <w:left w:val="single" w:sz="4" w:space="0" w:color="000000"/>
@@ -5211,32 +5363,14 @@
           <w:p>
             <w:pPr>
               <w:snapToGrid w:val="0"/>
-              <w:rPr>
-                <w:b/>
-                <w:bCs/>
-                <w:sz w:val="20"/>
-                <w:szCs w:val="20"/>
-              </w:rPr>
-            </w:pPr>
-            <w:r>
-              <w:rPr>
-                <w:b/>
-                <w:bCs/>
-                <w:sz w:val="20"/>
-                <w:szCs w:val="20"/>
-                <w:lang w:val="en-US"/>
-              </w:rPr>
-              <w:t>VI</w:t>
-            </w:r>
-            <w:r>
-              <w:rPr>
-                <w:b/>
-                <w:bCs/>
-                <w:sz w:val="20"/>
-                <w:szCs w:val="20"/>
-              </w:rPr>
-              <w:t>. Работа в Совете Хранителей, членство в Диссертационных Советах (3.4.4):</w:t>
-            </w:r>
+              <w:jc w:val="center"/>
+              <w:rPr>
+                <w:b/>
+                <w:bCs/>
+                <w:sz w:val="20"/>
+                <w:szCs w:val="20"/>
+              </w:rPr>
+            </w:pPr>
           </w:p>
         </w:tc>
       </w:tr>
@@ -5247,35 +5381,85 @@
         </w:trPr>
         <w:tc>
           <w:tcPr>
-            <w:tcW w:w="14143" w:type="dxa"/>
-            <w:gridSpan w:val="30"/>
-            <w:tcBorders>
-              <w:top w:val="nil"/>
-              <w:left w:val="single" w:sz="4" w:space="0" w:color="000000"/>
-              <w:bottom w:val="single" w:sz="4" w:space="0" w:color="000000"/>
-              <w:right w:val="nil"/>
-            </w:tcBorders>
-            <w:shd w:val="clear" w:color="auto" w:fill="FFFFFF"/>
-          </w:tcPr>
-          <w:p>
-            <w:pPr>
-              <w:snapToGrid w:val="0"/>
-              <w:rPr>
-                <w:b/>
-                <w:bCs/>
-                <w:sz w:val="20"/>
-                <w:szCs w:val="20"/>
-              </w:rPr>
-            </w:pPr>
-            <w:r>
-              <w:rPr>
-                <w:b/>
-                <w:bCs/>
-                <w:sz w:val="20"/>
-                <w:szCs w:val="20"/>
-              </w:rPr>
-              <w:t>Название Диссертационного Совета</w:t>
-            </w:r>
+            <w:tcW w:w="9273" w:type="dxa"/>
+            <w:gridSpan w:val="14"/>
+            <w:tcBorders>
+              <w:top w:val="nil"/>
+              <w:left w:val="single" w:sz="4" w:space="0" w:color="000000"/>
+              <w:bottom w:val="single" w:sz="4" w:space="0" w:color="000000"/>
+              <w:right w:val="nil"/>
+            </w:tcBorders>
+            <w:shd w:val="clear" w:color="auto" w:fill="FFFFFF"/>
+          </w:tcPr>
+          <w:p>
+            <w:pPr>
+              <w:snapToGrid w:val="0"/>
+              <w:rPr>
+                <w:b/>
+                <w:bCs/>
+                <w:sz w:val="20"/>
+                <w:szCs w:val="20"/>
+              </w:rPr>
+            </w:pPr>
+            <w:r>
+              <w:rPr>
+                <w:b/>
+                <w:bCs/>
+                <w:sz w:val="20"/>
+                <w:szCs w:val="20"/>
+              </w:rPr>
+              <w:t>Итого:</w:t>
+            </w:r>
+          </w:p>
+        </w:tc>
+        <w:tc>
+          <w:tcPr>
+            <w:tcW w:w="3610" w:type="dxa"/>
+            <w:gridSpan w:val="11"/>
+            <w:tcBorders>
+              <w:top w:val="nil"/>
+              <w:left w:val="single" w:sz="4" w:space="0" w:color="000000"/>
+              <w:bottom w:val="single" w:sz="4" w:space="0" w:color="000000"/>
+              <w:right w:val="nil"/>
+            </w:tcBorders>
+            <w:shd w:val="clear" w:color="auto" w:fill="FFFFFF"/>
+          </w:tcPr>
+          <w:p>
+            <w:pPr>
+              <w:snapToGrid w:val="0"/>
+              <w:jc w:val="center"/>
+              <w:rPr>
+                <w:b/>
+                <w:bCs/>
+                <w:sz w:val="20"/>
+                <w:szCs w:val="20"/>
+              </w:rPr>
+            </w:pPr>
+          </w:p>
+        </w:tc>
+        <w:tc>
+          <w:tcPr>
+            <w:tcW w:w="1260" w:type="dxa"/>
+            <w:gridSpan w:val="5"/>
+            <w:tcBorders>
+              <w:top w:val="nil"/>
+              <w:left w:val="single" w:sz="4" w:space="0" w:color="000000"/>
+              <w:bottom w:val="single" w:sz="4" w:space="0" w:color="000000"/>
+              <w:right w:val="nil"/>
+            </w:tcBorders>
+            <w:shd w:val="clear" w:color="auto" w:fill="FFFFFF"/>
+          </w:tcPr>
+          <w:p>
+            <w:pPr>
+              <w:snapToGrid w:val="0"/>
+              <w:jc w:val="center"/>
+              <w:rPr>
+                <w:b/>
+                <w:bCs/>
+                <w:sz w:val="20"/>
+                <w:szCs w:val="20"/>
+              </w:rPr>
+            </w:pPr>
           </w:p>
         </w:tc>
         <w:tc>
@@ -5293,22 +5477,14 @@
           <w:p>
             <w:pPr>
               <w:snapToGrid w:val="0"/>
-              <w:rPr>
-                <w:b/>
-                <w:bCs/>
-                <w:sz w:val="20"/>
-                <w:szCs w:val="20"/>
-              </w:rPr>
-            </w:pPr>
-            <w:r>
-              <w:rPr>
-                <w:b/>
-                <w:bCs/>
-                <w:sz w:val="20"/>
-                <w:szCs w:val="20"/>
-              </w:rPr>
-              <w:t>Баллы</w:t>
-            </w:r>
+              <w:jc w:val="center"/>
+              <w:rPr>
+                <w:b/>
+                <w:bCs/>
+                <w:sz w:val="20"/>
+                <w:szCs w:val="20"/>
+              </w:rPr>
+            </w:pPr>
           </w:p>
         </w:tc>
       </w:tr>
@@ -5319,32 +5495,8 @@
         </w:trPr>
         <w:tc>
           <w:tcPr>
-            <w:tcW w:w="14143" w:type="dxa"/>
-            <w:gridSpan w:val="30"/>
-            <w:tcBorders>
-              <w:top w:val="nil"/>
-              <w:left w:val="single" w:sz="4" w:space="0" w:color="000000"/>
-              <w:bottom w:val="single" w:sz="4" w:space="0" w:color="000000"/>
-              <w:right w:val="nil"/>
-            </w:tcBorders>
-            <w:shd w:val="clear" w:color="auto" w:fill="FFFFFF"/>
-          </w:tcPr>
-          <w:p>
-            <w:pPr>
-              <w:snapToGrid w:val="0"/>
-              <w:rPr>
-                <w:b/>
-                <w:bCs/>
-                <w:sz w:val="20"/>
-                <w:szCs w:val="20"/>
-              </w:rPr>
-            </w:pPr>
-          </w:p>
-        </w:tc>
-        <w:tc>
-          <w:tcPr>
-            <w:tcW w:w="1091" w:type="dxa"/>
-            <w:gridSpan w:val="3"/>
+            <w:tcW w:w="15234" w:type="dxa"/>
+            <w:gridSpan w:val="33"/>
             <w:tcBorders>
               <w:top w:val="nil"/>
               <w:left w:val="single" w:sz="4" w:space="0" w:color="000000"/>
@@ -5363,6 +5515,25 @@
                 <w:szCs w:val="20"/>
               </w:rPr>
             </w:pPr>
+            <w:r>
+              <w:rPr>
+                <w:b/>
+                <w:bCs/>
+                <w:sz w:val="20"/>
+                <w:szCs w:val="20"/>
+                <w:lang w:val="en-US"/>
+              </w:rPr>
+              <w:t>VI</w:t>
+            </w:r>
+            <w:r>
+              <w:rPr>
+                <w:b/>
+                <w:bCs/>
+                <w:sz w:val="20"/>
+                <w:szCs w:val="20"/>
+              </w:rPr>
+              <w:t>. Работа в Совете Хранителей, членство в Диссертационных Советах (3.4.4):</w:t>
+            </w:r>
           </w:p>
         </w:tc>
       </w:tr>
@@ -5379,28 +5550,28 @@
               <w:top w:val="nil"/>
               <w:left w:val="single" w:sz="4" w:space="0" w:color="000000"/>
               <w:bottom w:val="single" w:sz="4" w:space="0" w:color="000000"/>
-              <w:right w:val="single" w:sz="4" w:space="0" w:color="000000"/>
-            </w:tcBorders>
-            <w:shd w:val="clear" w:color="auto" w:fill="FFFFFF"/>
-          </w:tcPr>
-          <w:p>
-            <w:pPr>
-              <w:snapToGrid w:val="0"/>
-              <w:rPr>
-                <w:b/>
-                <w:bCs/>
-                <w:sz w:val="20"/>
-                <w:szCs w:val="20"/>
-              </w:rPr>
-            </w:pPr>
-            <w:r>
-              <w:rPr>
-                <w:b/>
-                <w:bCs/>
-                <w:sz w:val="20"/>
-                <w:szCs w:val="20"/>
-              </w:rPr>
-              <w:t>Итого:</w:t>
+              <w:right w:val="nil"/>
+            </w:tcBorders>
+            <w:shd w:val="clear" w:color="auto" w:fill="FFFFFF"/>
+          </w:tcPr>
+          <w:p>
+            <w:pPr>
+              <w:snapToGrid w:val="0"/>
+              <w:rPr>
+                <w:b/>
+                <w:bCs/>
+                <w:sz w:val="20"/>
+                <w:szCs w:val="20"/>
+              </w:rPr>
+            </w:pPr>
+            <w:r>
+              <w:rPr>
+                <w:b/>
+                <w:bCs/>
+                <w:sz w:val="20"/>
+                <w:szCs w:val="20"/>
+              </w:rPr>
+              <w:t>Название Диссертационного Совета</w:t>
             </w:r>
           </w:p>
         </w:tc>
@@ -5426,6 +5597,15 @@
                 <w:szCs w:val="20"/>
               </w:rPr>
             </w:pPr>
+            <w:r>
+              <w:rPr>
+                <w:b/>
+                <w:bCs/>
+                <w:sz w:val="20"/>
+                <w:szCs w:val="20"/>
+              </w:rPr>
+              <w:t>Баллы</w:t>
+            </w:r>
           </w:p>
         </w:tc>
       </w:tr>
@@ -5436,8 +5616,32 @@
         </w:trPr>
         <w:tc>
           <w:tcPr>
-            <w:tcW w:w="15234" w:type="dxa"/>
-            <w:gridSpan w:val="33"/>
+            <w:tcW w:w="14143" w:type="dxa"/>
+            <w:gridSpan w:val="30"/>
+            <w:tcBorders>
+              <w:top w:val="nil"/>
+              <w:left w:val="single" w:sz="4" w:space="0" w:color="000000"/>
+              <w:bottom w:val="single" w:sz="4" w:space="0" w:color="000000"/>
+              <w:right w:val="nil"/>
+            </w:tcBorders>
+            <w:shd w:val="clear" w:color="auto" w:fill="FFFFFF"/>
+          </w:tcPr>
+          <w:p>
+            <w:pPr>
+              <w:snapToGrid w:val="0"/>
+              <w:rPr>
+                <w:b/>
+                <w:bCs/>
+                <w:sz w:val="20"/>
+                <w:szCs w:val="20"/>
+              </w:rPr>
+            </w:pPr>
+          </w:p>
+        </w:tc>
+        <w:tc>
+          <w:tcPr>
+            <w:tcW w:w="1091" w:type="dxa"/>
+            <w:gridSpan w:val="3"/>
             <w:tcBorders>
               <w:top w:val="nil"/>
               <w:left w:val="single" w:sz="4" w:space="0" w:color="000000"/>
@@ -5456,25 +5660,6 @@
                 <w:szCs w:val="20"/>
               </w:rPr>
             </w:pPr>
-            <w:r>
-              <w:rPr>
-                <w:b/>
-                <w:bCs/>
-                <w:sz w:val="20"/>
-                <w:szCs w:val="20"/>
-                <w:lang w:val="en-US"/>
-              </w:rPr>
-              <w:t>VII</w:t>
-            </w:r>
-            <w:r>
-              <w:rPr>
-                <w:b/>
-                <w:bCs/>
-                <w:sz w:val="20"/>
-                <w:szCs w:val="20"/>
-              </w:rPr>
-              <w:t>.Научно-техническая работа (3.5.1.):</w:t>
-            </w:r>
           </w:p>
         </w:tc>
       </w:tr>
@@ -5485,67 +5670,35 @@
         </w:trPr>
         <w:tc>
           <w:tcPr>
-            <w:tcW w:w="4254" w:type="dxa"/>
-            <w:gridSpan w:val="7"/>
-            <w:tcBorders>
-              <w:top w:val="nil"/>
-              <w:left w:val="single" w:sz="4" w:space="0" w:color="000000"/>
-              <w:bottom w:val="single" w:sz="4" w:space="0" w:color="000000"/>
-              <w:right w:val="nil"/>
-            </w:tcBorders>
-            <w:shd w:val="clear" w:color="auto" w:fill="FFFFFF"/>
-          </w:tcPr>
-          <w:p>
-            <w:pPr>
-              <w:snapToGrid w:val="0"/>
-              <w:rPr>
-                <w:b/>
-                <w:bCs/>
-                <w:sz w:val="20"/>
-                <w:szCs w:val="20"/>
-              </w:rPr>
-            </w:pPr>
-            <w:r>
-              <w:rPr>
-                <w:b/>
-                <w:bCs/>
-                <w:sz w:val="20"/>
-                <w:szCs w:val="20"/>
-              </w:rPr>
-              <w:t>Вид работы</w:t>
-            </w:r>
-          </w:p>
-        </w:tc>
-        <w:tc>
-          <w:tcPr>
-            <w:tcW w:w="9889" w:type="dxa"/>
-            <w:gridSpan w:val="23"/>
-            <w:tcBorders>
-              <w:top w:val="nil"/>
-              <w:left w:val="single" w:sz="4" w:space="0" w:color="000000"/>
-              <w:bottom w:val="single" w:sz="4" w:space="0" w:color="000000"/>
-              <w:right w:val="nil"/>
-            </w:tcBorders>
-            <w:shd w:val="clear" w:color="auto" w:fill="FFFFFF"/>
-          </w:tcPr>
-          <w:p>
-            <w:pPr>
-              <w:snapToGrid w:val="0"/>
-              <w:rPr>
-                <w:b/>
-                <w:bCs/>
-                <w:sz w:val="20"/>
-                <w:szCs w:val="20"/>
-              </w:rPr>
-            </w:pPr>
-            <w:r>
-              <w:rPr>
-                <w:b/>
-                <w:bCs/>
-                <w:sz w:val="20"/>
-                <w:szCs w:val="20"/>
-              </w:rPr>
-              <w:t>Объем</w:t>
+            <w:tcW w:w="14143" w:type="dxa"/>
+            <w:gridSpan w:val="30"/>
+            <w:tcBorders>
+              <w:top w:val="nil"/>
+              <w:left w:val="single" w:sz="4" w:space="0" w:color="000000"/>
+              <w:bottom w:val="single" w:sz="4" w:space="0" w:color="000000"/>
+              <w:right w:val="single" w:sz="4" w:space="0" w:color="000000"/>
+            </w:tcBorders>
+            <w:shd w:val="clear" w:color="auto" w:fill="FFFFFF"/>
+          </w:tcPr>
+          <w:p>
+            <w:pPr>
+              <w:snapToGrid w:val="0"/>
+              <w:rPr>
+                <w:b/>
+                <w:bCs/>
+                <w:sz w:val="20"/>
+                <w:szCs w:val="20"/>
+              </w:rPr>
+            </w:pPr>
+            <w:r>
+              <w:rPr>
+                <w:b/>
+                <w:bCs/>
+                <w:sz w:val="20"/>
+                <w:szCs w:val="20"/>
+              </w:rPr>
+              <w:lastRenderedPageBreak/>
+              <w:t>Итого:</w:t>
             </w:r>
           </w:p>
         </w:tc>
@@ -5571,15 +5724,6 @@
                 <w:szCs w:val="20"/>
               </w:rPr>
             </w:pPr>
-            <w:r>
-              <w:rPr>
-                <w:b/>
-                <w:bCs/>
-                <w:sz w:val="20"/>
-                <w:szCs w:val="20"/>
-              </w:rPr>
-              <w:t>Баллы</w:t>
-            </w:r>
           </w:p>
         </w:tc>
       </w:tr>
@@ -5590,60 +5734,12 @@
         </w:trPr>
         <w:tc>
           <w:tcPr>
-            <w:tcW w:w="4254" w:type="dxa"/>
-            <w:gridSpan w:val="7"/>
-            <w:tcBorders>
-              <w:top w:val="nil"/>
-              <w:left w:val="single" w:sz="4" w:space="0" w:color="000000"/>
-              <w:bottom w:val="nil"/>
-              <w:right w:val="nil"/>
-            </w:tcBorders>
-            <w:shd w:val="clear" w:color="auto" w:fill="FFFFFF"/>
-          </w:tcPr>
-          <w:p>
-            <w:pPr>
-              <w:snapToGrid w:val="0"/>
-              <w:rPr>
-                <w:b/>
-                <w:bCs/>
-                <w:sz w:val="20"/>
-                <w:szCs w:val="20"/>
-              </w:rPr>
-            </w:pPr>
-          </w:p>
-        </w:tc>
-        <w:tc>
-          <w:tcPr>
-            <w:tcW w:w="9889" w:type="dxa"/>
-            <w:gridSpan w:val="23"/>
-            <w:tcBorders>
-              <w:top w:val="nil"/>
-              <w:left w:val="single" w:sz="4" w:space="0" w:color="000000"/>
-              <w:bottom w:val="nil"/>
-              <w:right w:val="nil"/>
-            </w:tcBorders>
-            <w:shd w:val="clear" w:color="auto" w:fill="FFFFFF"/>
-          </w:tcPr>
-          <w:p>
-            <w:pPr>
-              <w:snapToGrid w:val="0"/>
-              <w:rPr>
-                <w:b/>
-                <w:bCs/>
-                <w:sz w:val="20"/>
-                <w:szCs w:val="20"/>
-              </w:rPr>
-            </w:pPr>
-          </w:p>
-        </w:tc>
-        <w:tc>
-          <w:tcPr>
-            <w:tcW w:w="1091" w:type="dxa"/>
-            <w:gridSpan w:val="3"/>
-            <w:tcBorders>
-              <w:top w:val="nil"/>
-              <w:left w:val="single" w:sz="4" w:space="0" w:color="000000"/>
-              <w:bottom w:val="nil"/>
+            <w:tcW w:w="15234" w:type="dxa"/>
+            <w:gridSpan w:val="33"/>
+            <w:tcBorders>
+              <w:top w:val="nil"/>
+              <w:left w:val="single" w:sz="4" w:space="0" w:color="000000"/>
+              <w:bottom w:val="single" w:sz="4" w:space="0" w:color="000000"/>
               <w:right w:val="single" w:sz="4" w:space="0" w:color="000000"/>
             </w:tcBorders>
             <w:shd w:val="clear" w:color="auto" w:fill="FFFFFF"/>
@@ -5658,6 +5754,25 @@
                 <w:szCs w:val="20"/>
               </w:rPr>
             </w:pPr>
+            <w:r>
+              <w:rPr>
+                <w:b/>
+                <w:bCs/>
+                <w:sz w:val="20"/>
+                <w:szCs w:val="20"/>
+                <w:lang w:val="en-US"/>
+              </w:rPr>
+              <w:t>VII</w:t>
+            </w:r>
+            <w:r>
+              <w:rPr>
+                <w:b/>
+                <w:bCs/>
+                <w:sz w:val="20"/>
+                <w:szCs w:val="20"/>
+              </w:rPr>
+              <w:t>.Научно-техническая работа (3.5.1.):</w:t>
+            </w:r>
           </w:p>
         </w:tc>
       </w:tr>
@@ -5668,34 +5783,67 @@
         </w:trPr>
         <w:tc>
           <w:tcPr>
-            <w:tcW w:w="14143" w:type="dxa"/>
-            <w:gridSpan w:val="30"/>
-            <w:tcBorders>
-              <w:top w:val="nil"/>
-              <w:left w:val="single" w:sz="4" w:space="0" w:color="000000"/>
-              <w:bottom w:val="single" w:sz="4" w:space="0" w:color="000000"/>
-              <w:right w:val="single" w:sz="4" w:space="0" w:color="000000"/>
-            </w:tcBorders>
-            <w:shd w:val="clear" w:color="auto" w:fill="FFFFFF"/>
-          </w:tcPr>
-          <w:p>
-            <w:pPr>
-              <w:snapToGrid w:val="0"/>
-              <w:rPr>
-                <w:b/>
-                <w:bCs/>
-                <w:sz w:val="20"/>
-                <w:szCs w:val="20"/>
-              </w:rPr>
-            </w:pPr>
-            <w:r>
-              <w:rPr>
-                <w:b/>
-                <w:bCs/>
-                <w:sz w:val="20"/>
-                <w:szCs w:val="20"/>
-              </w:rPr>
-              <w:t>Итого:</w:t>
+            <w:tcW w:w="4254" w:type="dxa"/>
+            <w:gridSpan w:val="7"/>
+            <w:tcBorders>
+              <w:top w:val="nil"/>
+              <w:left w:val="single" w:sz="4" w:space="0" w:color="000000"/>
+              <w:bottom w:val="single" w:sz="4" w:space="0" w:color="000000"/>
+              <w:right w:val="nil"/>
+            </w:tcBorders>
+            <w:shd w:val="clear" w:color="auto" w:fill="FFFFFF"/>
+          </w:tcPr>
+          <w:p>
+            <w:pPr>
+              <w:snapToGrid w:val="0"/>
+              <w:rPr>
+                <w:b/>
+                <w:bCs/>
+                <w:sz w:val="20"/>
+                <w:szCs w:val="20"/>
+              </w:rPr>
+            </w:pPr>
+            <w:r>
+              <w:rPr>
+                <w:b/>
+                <w:bCs/>
+                <w:sz w:val="20"/>
+                <w:szCs w:val="20"/>
+              </w:rPr>
+              <w:t>Вид работы</w:t>
+            </w:r>
+          </w:p>
+        </w:tc>
+        <w:tc>
+          <w:tcPr>
+            <w:tcW w:w="9889" w:type="dxa"/>
+            <w:gridSpan w:val="23"/>
+            <w:tcBorders>
+              <w:top w:val="nil"/>
+              <w:left w:val="single" w:sz="4" w:space="0" w:color="000000"/>
+              <w:bottom w:val="single" w:sz="4" w:space="0" w:color="000000"/>
+              <w:right w:val="nil"/>
+            </w:tcBorders>
+            <w:shd w:val="clear" w:color="auto" w:fill="FFFFFF"/>
+          </w:tcPr>
+          <w:p>
+            <w:pPr>
+              <w:snapToGrid w:val="0"/>
+              <w:rPr>
+                <w:b/>
+                <w:bCs/>
+                <w:sz w:val="20"/>
+                <w:szCs w:val="20"/>
+              </w:rPr>
+            </w:pPr>
+            <w:r>
+              <w:rPr>
+                <w:b/>
+                <w:bCs/>
+                <w:sz w:val="20"/>
+                <w:szCs w:val="20"/>
+              </w:rPr>
+              <w:t>Объем</w:t>
             </w:r>
           </w:p>
         </w:tc>
@@ -5721,6 +5869,15 @@
                 <w:szCs w:val="20"/>
               </w:rPr>
             </w:pPr>
+            <w:r>
+              <w:rPr>
+                <w:b/>
+                <w:bCs/>
+                <w:sz w:val="20"/>
+                <w:szCs w:val="20"/>
+              </w:rPr>
+              <w:t>Баллы</w:t>
+            </w:r>
           </w:p>
         </w:tc>
       </w:tr>
@@ -5731,12 +5888,60 @@
         </w:trPr>
         <w:tc>
           <w:tcPr>
-            <w:tcW w:w="15234" w:type="dxa"/>
-            <w:gridSpan w:val="33"/>
-            <w:tcBorders>
-              <w:top w:val="nil"/>
-              <w:left w:val="single" w:sz="4" w:space="0" w:color="000000"/>
-              <w:bottom w:val="single" w:sz="4" w:space="0" w:color="000000"/>
+            <w:tcW w:w="4254" w:type="dxa"/>
+            <w:gridSpan w:val="7"/>
+            <w:tcBorders>
+              <w:top w:val="nil"/>
+              <w:left w:val="single" w:sz="4" w:space="0" w:color="000000"/>
+              <w:bottom w:val="nil"/>
+              <w:right w:val="nil"/>
+            </w:tcBorders>
+            <w:shd w:val="clear" w:color="auto" w:fill="FFFFFF"/>
+          </w:tcPr>
+          <w:p>
+            <w:pPr>
+              <w:snapToGrid w:val="0"/>
+              <w:rPr>
+                <w:b/>
+                <w:bCs/>
+                <w:sz w:val="20"/>
+                <w:szCs w:val="20"/>
+              </w:rPr>
+            </w:pPr>
+          </w:p>
+        </w:tc>
+        <w:tc>
+          <w:tcPr>
+            <w:tcW w:w="9889" w:type="dxa"/>
+            <w:gridSpan w:val="23"/>
+            <w:tcBorders>
+              <w:top w:val="nil"/>
+              <w:left w:val="single" w:sz="4" w:space="0" w:color="000000"/>
+              <w:bottom w:val="nil"/>
+              <w:right w:val="nil"/>
+            </w:tcBorders>
+            <w:shd w:val="clear" w:color="auto" w:fill="FFFFFF"/>
+          </w:tcPr>
+          <w:p>
+            <w:pPr>
+              <w:snapToGrid w:val="0"/>
+              <w:rPr>
+                <w:b/>
+                <w:bCs/>
+                <w:sz w:val="20"/>
+                <w:szCs w:val="20"/>
+              </w:rPr>
+            </w:pPr>
+          </w:p>
+        </w:tc>
+        <w:tc>
+          <w:tcPr>
+            <w:tcW w:w="1091" w:type="dxa"/>
+            <w:gridSpan w:val="3"/>
+            <w:tcBorders>
+              <w:top w:val="nil"/>
+              <w:left w:val="single" w:sz="4" w:space="0" w:color="000000"/>
+              <w:bottom w:val="nil"/>
               <w:right w:val="single" w:sz="4" w:space="0" w:color="000000"/>
             </w:tcBorders>
             <w:shd w:val="clear" w:color="auto" w:fill="FFFFFF"/>
@@ -5751,44 +5956,6 @@
                 <w:szCs w:val="20"/>
               </w:rPr>
             </w:pPr>
-            <w:r>
-              <w:rPr>
-                <w:b/>
-                <w:bCs/>
-                <w:sz w:val="20"/>
-                <w:szCs w:val="20"/>
-                <w:lang w:val="en-US"/>
-              </w:rPr>
-              <w:t>VIII</w:t>
-            </w:r>
-            <w:r>
-              <w:rPr>
-                <w:b/>
-                <w:bCs/>
-                <w:sz w:val="20"/>
-                <w:szCs w:val="20"/>
-              </w:rPr>
-              <w:t>. Научно-информационная работ</w:t>
-            </w:r>
-            <w:r>
-              <w:rPr>
-                <w:b/>
-                <w:bCs/>
-                <w:sz w:val="20"/>
-                <w:szCs w:val="20"/>
-                <w:lang w:val="en-US"/>
-              </w:rPr>
-              <w:t>a</w:t>
-            </w:r>
-            <w:r>
-              <w:rPr>
-                <w:b/>
-                <w:bCs/>
-                <w:sz w:val="20"/>
-                <w:szCs w:val="20"/>
-              </w:rPr>
-              <w:t xml:space="preserve"> (3.5.2.):</w:t>
-            </w:r>
           </w:p>
         </w:tc>
       </w:tr>
@@ -5799,74 +5966,8 @@
         </w:trPr>
         <w:tc>
           <w:tcPr>
-            <w:tcW w:w="12693" w:type="dxa"/>
-            <w:gridSpan w:val="24"/>
-            <w:tcBorders>
-              <w:top w:val="nil"/>
-              <w:left w:val="single" w:sz="4" w:space="0" w:color="000000"/>
-              <w:bottom w:val="single" w:sz="4" w:space="0" w:color="000000"/>
-              <w:right w:val="nil"/>
-            </w:tcBorders>
-            <w:shd w:val="clear" w:color="auto" w:fill="FFFFFF"/>
-          </w:tcPr>
-          <w:p>
-            <w:pPr>
-              <w:snapToGrid w:val="0"/>
-              <w:rPr>
-                <w:b/>
-                <w:bCs/>
-                <w:sz w:val="20"/>
-                <w:szCs w:val="20"/>
-              </w:rPr>
-            </w:pPr>
-            <w:r>
-              <w:rPr>
-                <w:b/>
-                <w:bCs/>
-                <w:sz w:val="20"/>
-                <w:szCs w:val="20"/>
-              </w:rPr>
-              <w:t>Название материала</w:t>
-            </w:r>
-          </w:p>
-        </w:tc>
-        <w:tc>
-          <w:tcPr>
-            <w:tcW w:w="1766" w:type="dxa"/>
-            <w:gridSpan w:val="7"/>
-            <w:tcBorders>
-              <w:top w:val="nil"/>
-              <w:left w:val="single" w:sz="4" w:space="0" w:color="000000"/>
-              <w:bottom w:val="single" w:sz="4" w:space="0" w:color="000000"/>
-              <w:right w:val="nil"/>
-            </w:tcBorders>
-            <w:shd w:val="clear" w:color="auto" w:fill="FFFFFF"/>
-          </w:tcPr>
-          <w:p>
-            <w:pPr>
-              <w:snapToGrid w:val="0"/>
-              <w:rPr>
-                <w:b/>
-                <w:bCs/>
-                <w:sz w:val="20"/>
-                <w:szCs w:val="20"/>
-              </w:rPr>
-            </w:pPr>
-            <w:r>
-              <w:rPr>
-                <w:b/>
-                <w:bCs/>
-                <w:sz w:val="20"/>
-                <w:szCs w:val="20"/>
-              </w:rPr>
-              <w:t xml:space="preserve">Объем  </w:t>
-            </w:r>
-          </w:p>
-        </w:tc>
-        <w:tc>
-          <w:tcPr>
-            <w:tcW w:w="775" w:type="dxa"/>
-            <w:gridSpan w:val="2"/>
+            <w:tcW w:w="14143" w:type="dxa"/>
+            <w:gridSpan w:val="30"/>
             <w:tcBorders>
               <w:top w:val="nil"/>
               <w:left w:val="single" w:sz="4" w:space="0" w:color="000000"/>
@@ -5892,8 +5993,32 @@
                 <w:sz w:val="20"/>
                 <w:szCs w:val="20"/>
               </w:rPr>
-              <w:t>Баллы</w:t>
-            </w:r>
+              <w:t>Итого:</w:t>
+            </w:r>
+          </w:p>
+        </w:tc>
+        <w:tc>
+          <w:tcPr>
+            <w:tcW w:w="1091" w:type="dxa"/>
+            <w:gridSpan w:val="3"/>
+            <w:tcBorders>
+              <w:top w:val="nil"/>
+              <w:left w:val="single" w:sz="4" w:space="0" w:color="000000"/>
+              <w:bottom w:val="single" w:sz="4" w:space="0" w:color="000000"/>
+              <w:right w:val="single" w:sz="4" w:space="0" w:color="000000"/>
+            </w:tcBorders>
+            <w:shd w:val="clear" w:color="auto" w:fill="FFFFFF"/>
+          </w:tcPr>
+          <w:p>
+            <w:pPr>
+              <w:snapToGrid w:val="0"/>
+              <w:rPr>
+                <w:b/>
+                <w:bCs/>
+                <w:sz w:val="20"/>
+                <w:szCs w:val="20"/>
+              </w:rPr>
+            </w:pPr>
           </w:p>
         </w:tc>
       </w:tr>
@@ -5904,54 +6029,8 @@
         </w:trPr>
         <w:tc>
           <w:tcPr>
-            <w:tcW w:w="12693" w:type="dxa"/>
-            <w:gridSpan w:val="24"/>
-            <w:tcBorders>
-              <w:top w:val="nil"/>
-              <w:left w:val="single" w:sz="4" w:space="0" w:color="000000"/>
-              <w:bottom w:val="single" w:sz="4" w:space="0" w:color="000000"/>
-              <w:right w:val="nil"/>
-            </w:tcBorders>
-            <w:shd w:val="clear" w:color="auto" w:fill="FFFFFF"/>
-          </w:tcPr>
-          <w:p>
-            <w:pPr>
-              <w:snapToGrid w:val="0"/>
-              <w:rPr>
-                <w:bCs/>
-                <w:sz w:val="20"/>
-                <w:szCs w:val="20"/>
-              </w:rPr>
-            </w:pPr>
-          </w:p>
-        </w:tc>
-        <w:tc>
-          <w:tcPr>
-            <w:tcW w:w="1766" w:type="dxa"/>
-            <w:gridSpan w:val="7"/>
-            <w:tcBorders>
-              <w:top w:val="nil"/>
-              <w:left w:val="single" w:sz="4" w:space="0" w:color="000000"/>
-              <w:bottom w:val="single" w:sz="4" w:space="0" w:color="000000"/>
-              <w:right w:val="nil"/>
-            </w:tcBorders>
-            <w:shd w:val="clear" w:color="auto" w:fill="FFFFFF"/>
-          </w:tcPr>
-          <w:p>
-            <w:pPr>
-              <w:snapToGrid w:val="0"/>
-              <w:rPr>
-                <w:bCs/>
-                <w:sz w:val="20"/>
-                <w:szCs w:val="20"/>
-              </w:rPr>
-            </w:pPr>
-          </w:p>
-        </w:tc>
-        <w:tc>
-          <w:tcPr>
-            <w:tcW w:w="775" w:type="dxa"/>
-            <w:gridSpan w:val="2"/>
+            <w:tcW w:w="15234" w:type="dxa"/>
+            <w:gridSpan w:val="33"/>
             <w:tcBorders>
               <w:top w:val="nil"/>
               <w:left w:val="single" w:sz="4" w:space="0" w:color="000000"/>
@@ -5970,6 +6049,44 @@
                 <w:szCs w:val="20"/>
               </w:rPr>
             </w:pPr>
+            <w:r>
+              <w:rPr>
+                <w:b/>
+                <w:bCs/>
+                <w:sz w:val="20"/>
+                <w:szCs w:val="20"/>
+                <w:lang w:val="en-US"/>
+              </w:rPr>
+              <w:t>VIII</w:t>
+            </w:r>
+            <w:r>
+              <w:rPr>
+                <w:b/>
+                <w:bCs/>
+                <w:sz w:val="20"/>
+                <w:szCs w:val="20"/>
+              </w:rPr>
+              <w:t>. Научно-информационная работ</w:t>
+            </w:r>
+            <w:r>
+              <w:rPr>
+                <w:b/>
+                <w:bCs/>
+                <w:sz w:val="20"/>
+                <w:szCs w:val="20"/>
+                <w:lang w:val="en-US"/>
+              </w:rPr>
+              <w:t>a</w:t>
+            </w:r>
+            <w:r>
+              <w:rPr>
+                <w:b/>
+                <w:bCs/>
+                <w:sz w:val="20"/>
+                <w:szCs w:val="20"/>
+              </w:rPr>
+              <w:t xml:space="preserve"> (3.5.2.):</w:t>
+            </w:r>
           </w:p>
         </w:tc>
       </w:tr>
@@ -5994,11 +6111,21 @@
             <w:pPr>
               <w:snapToGrid w:val="0"/>
               <w:rPr>
-                <w:bCs/>
-                <w:sz w:val="20"/>
-                <w:szCs w:val="20"/>
-              </w:rPr>
-            </w:pPr>
+                <w:b/>
+                <w:bCs/>
+                <w:sz w:val="20"/>
+                <w:szCs w:val="20"/>
+              </w:rPr>
+            </w:pPr>
+            <w:r>
+              <w:rPr>
+                <w:b/>
+                <w:bCs/>
+                <w:sz w:val="20"/>
+                <w:szCs w:val="20"/>
+              </w:rPr>
+              <w:t>Название материала</w:t>
+            </w:r>
           </w:p>
         </w:tc>
         <w:tc>
@@ -6017,11 +6144,21 @@
             <w:pPr>
               <w:snapToGrid w:val="0"/>
               <w:rPr>
-                <w:bCs/>
-                <w:sz w:val="20"/>
-                <w:szCs w:val="20"/>
-              </w:rPr>
-            </w:pPr>
+                <w:b/>
+                <w:bCs/>
+                <w:sz w:val="20"/>
+                <w:szCs w:val="20"/>
+              </w:rPr>
+            </w:pPr>
+            <w:r>
+              <w:rPr>
+                <w:b/>
+                <w:bCs/>
+                <w:sz w:val="20"/>
+                <w:szCs w:val="20"/>
+              </w:rPr>
+              <w:t xml:space="preserve">Объем  </w:t>
+            </w:r>
           </w:p>
         </w:tc>
         <w:tc>
@@ -6046,6 +6183,15 @@
                 <w:szCs w:val="20"/>
               </w:rPr>
             </w:pPr>
+            <w:r>
+              <w:rPr>
+                <w:b/>
+                <w:bCs/>
+                <w:sz w:val="20"/>
+                <w:szCs w:val="20"/>
+              </w:rPr>
+              <w:t>Баллы</w:t>
+            </w:r>
           </w:p>
         </w:tc>
       </w:tr>
@@ -6068,6 +6214,158 @@
           </w:tcPr>
           <w:p>
             <w:pPr>
+              <w:snapToGrid w:val="0"/>
+              <w:rPr>
+                <w:bCs/>
+                <w:sz w:val="20"/>
+                <w:szCs w:val="20"/>
+              </w:rPr>
+            </w:pPr>
+          </w:p>
+        </w:tc>
+        <w:tc>
+          <w:tcPr>
+            <w:tcW w:w="1766" w:type="dxa"/>
+            <w:gridSpan w:val="7"/>
+            <w:tcBorders>
+              <w:top w:val="nil"/>
+              <w:left w:val="single" w:sz="4" w:space="0" w:color="000000"/>
+              <w:bottom w:val="single" w:sz="4" w:space="0" w:color="000000"/>
+              <w:right w:val="nil"/>
+            </w:tcBorders>
+            <w:shd w:val="clear" w:color="auto" w:fill="FFFFFF"/>
+          </w:tcPr>
+          <w:p>
+            <w:pPr>
+              <w:snapToGrid w:val="0"/>
+              <w:rPr>
+                <w:bCs/>
+                <w:sz w:val="20"/>
+                <w:szCs w:val="20"/>
+              </w:rPr>
+            </w:pPr>
+          </w:p>
+        </w:tc>
+        <w:tc>
+          <w:tcPr>
+            <w:tcW w:w="775" w:type="dxa"/>
+            <w:gridSpan w:val="2"/>
+            <w:tcBorders>
+              <w:top w:val="nil"/>
+              <w:left w:val="single" w:sz="4" w:space="0" w:color="000000"/>
+              <w:bottom w:val="single" w:sz="4" w:space="0" w:color="000000"/>
+              <w:right w:val="single" w:sz="4" w:space="0" w:color="000000"/>
+            </w:tcBorders>
+            <w:shd w:val="clear" w:color="auto" w:fill="FFFFFF"/>
+          </w:tcPr>
+          <w:p>
+            <w:pPr>
+              <w:snapToGrid w:val="0"/>
+              <w:rPr>
+                <w:b/>
+                <w:bCs/>
+                <w:sz w:val="20"/>
+                <w:szCs w:val="20"/>
+              </w:rPr>
+            </w:pPr>
+          </w:p>
+        </w:tc>
+      </w:tr>
+      <w:tr>
+        <w:trPr>
+          <w:gridAfter w:val="3"/>
+          <w:wAfter w:w="5282" w:type="dxa"/>
+        </w:trPr>
+        <w:tc>
+          <w:tcPr>
+            <w:tcW w:w="12693" w:type="dxa"/>
+            <w:gridSpan w:val="24"/>
+            <w:tcBorders>
+              <w:top w:val="nil"/>
+              <w:left w:val="single" w:sz="4" w:space="0" w:color="000000"/>
+              <w:bottom w:val="single" w:sz="4" w:space="0" w:color="000000"/>
+              <w:right w:val="nil"/>
+            </w:tcBorders>
+            <w:shd w:val="clear" w:color="auto" w:fill="FFFFFF"/>
+          </w:tcPr>
+          <w:p>
+            <w:pPr>
+              <w:snapToGrid w:val="0"/>
+              <w:rPr>
+                <w:bCs/>
+                <w:sz w:val="20"/>
+                <w:szCs w:val="20"/>
+              </w:rPr>
+            </w:pPr>
+          </w:p>
+        </w:tc>
+        <w:tc>
+          <w:tcPr>
+            <w:tcW w:w="1766" w:type="dxa"/>
+            <w:gridSpan w:val="7"/>
+            <w:tcBorders>
+              <w:top w:val="nil"/>
+              <w:left w:val="single" w:sz="4" w:space="0" w:color="000000"/>
+              <w:bottom w:val="single" w:sz="4" w:space="0" w:color="000000"/>
+              <w:right w:val="nil"/>
+            </w:tcBorders>
+            <w:shd w:val="clear" w:color="auto" w:fill="FFFFFF"/>
+          </w:tcPr>
+          <w:p>
+            <w:pPr>
+              <w:snapToGrid w:val="0"/>
+              <w:rPr>
+                <w:bCs/>
+                <w:sz w:val="20"/>
+                <w:szCs w:val="20"/>
+              </w:rPr>
+            </w:pPr>
+          </w:p>
+        </w:tc>
+        <w:tc>
+          <w:tcPr>
+            <w:tcW w:w="775" w:type="dxa"/>
+            <w:gridSpan w:val="2"/>
+            <w:tcBorders>
+              <w:top w:val="nil"/>
+              <w:left w:val="single" w:sz="4" w:space="0" w:color="000000"/>
+              <w:bottom w:val="single" w:sz="4" w:space="0" w:color="000000"/>
+              <w:right w:val="single" w:sz="4" w:space="0" w:color="000000"/>
+            </w:tcBorders>
+            <w:shd w:val="clear" w:color="auto" w:fill="FFFFFF"/>
+          </w:tcPr>
+          <w:p>
+            <w:pPr>
+              <w:snapToGrid w:val="0"/>
+              <w:rPr>
+                <w:b/>
+                <w:bCs/>
+                <w:sz w:val="20"/>
+                <w:szCs w:val="20"/>
+              </w:rPr>
+            </w:pPr>
+          </w:p>
+        </w:tc>
+      </w:tr>
+      <w:tr>
+        <w:trPr>
+          <w:gridAfter w:val="3"/>
+          <w:wAfter w:w="5282" w:type="dxa"/>
+        </w:trPr>
+        <w:tc>
+          <w:tcPr>
+            <w:tcW w:w="12693" w:type="dxa"/>
+            <w:gridSpan w:val="24"/>
+            <w:tcBorders>
+              <w:top w:val="nil"/>
+              <w:left w:val="single" w:sz="4" w:space="0" w:color="000000"/>
+              <w:bottom w:val="single" w:sz="4" w:space="0" w:color="000000"/>
+              <w:right w:val="nil"/>
+            </w:tcBorders>
+            <w:shd w:val="clear" w:color="auto" w:fill="FFFFFF"/>
+          </w:tcPr>
+          <w:p>
+            <w:pPr>
               <w:shd w:val="clear" w:color="auto" w:fill="FFFFFF"/>
               <w:snapToGrid w:val="0"/>
               <w:rPr>
@@ -6084,7 +6382,6 @@
                 <w:sz w:val="20"/>
                 <w:szCs w:val="20"/>
               </w:rPr>
-              <w:lastRenderedPageBreak/>
               <w:t xml:space="preserve">Итого: </w:t>
             </w:r>
           </w:p>
@@ -7801,7 +8098,7 @@
                 <w:sz w:val="20"/>
                 <w:szCs w:val="20"/>
               </w:rPr>
-              <w:t>Подпись научного сот</w:t>
+              <w:t>Подпись н</w:t>
             </w:r>
             <w:r>
               <w:rPr>
@@ -7811,7 +8108,7 @@
                 <w:szCs w:val="20"/>
               </w:rPr>
               <w:lastRenderedPageBreak/>
-              <w:t>рудника:</w:t>
+              <w:t>аучного сотрудника:</w:t>
             </w:r>
           </w:p>
         </w:tc>

</xml_diff>